<commit_message>
Tasks session. Delete redundant file
</commit_message>
<xml_diff>
--- a/User Experience Design/Assignament_one/Assignment 1 GITVersion.docx
+++ b/User Experience Design/Assignament_one/Assignment 1 GITVersion.docx
@@ -330,10 +330,7 @@
         <w:t>Consent form</w:t>
       </w:r>
       <w:r>
-        <w:t xml:space="preserve"> </w:t>
-      </w:r>
-      <w:r>
-        <w:t>(oner per participant)</w:t>
+        <w:t xml:space="preserve"> (oner per participant)</w:t>
       </w:r>
     </w:p>
     <w:p>
@@ -547,7 +544,16 @@
     </w:p>
     <w:p>
       <w:r>
-        <w:t>Participants must complete five tasks. Each task has success criteria and a time limit for independent completion</w:t>
+        <w:t xml:space="preserve">Participants must complete </w:t>
+      </w:r>
+      <w:r>
+        <w:rPr>
+          <w:lang w:val="en-US"/>
+        </w:rPr>
+        <w:t>six</w:t>
+      </w:r>
+      <w:r>
+        <w:t xml:space="preserve"> tasks. Each task has success criteria and a time limit for independent completion</w:t>
       </w:r>
       <w:r>
         <w:t xml:space="preserve"> </w:t>
@@ -556,7 +562,1000 @@
         <w:t>(until help is offered).</w:t>
       </w:r>
     </w:p>
-    <w:p/>
+    <w:p>
+      <w:pPr>
+        <w:pStyle w:val="ListParagraph"/>
+        <w:numPr>
+          <w:ilvl w:val="0"/>
+          <w:numId w:val="14"/>
+        </w:numPr>
+        <w:rPr>
+          <w:b/>
+          <w:bCs/>
+          <w:lang w:val="ru-RU"/>
+        </w:rPr>
+      </w:pPr>
+      <w:r>
+        <w:rPr>
+          <w:b/>
+          <w:bCs/>
+          <w:lang w:val="en-US"/>
+        </w:rPr>
+        <w:t>Task 1</w:t>
+      </w:r>
+      <w:r>
+        <w:rPr>
+          <w:b/>
+          <w:bCs/>
+          <w:lang w:val="en-US"/>
+        </w:rPr>
+        <w:t xml:space="preserve"> – Freehand drawing (Pencil)</w:t>
+      </w:r>
+    </w:p>
+    <w:p>
+      <w:pPr>
+        <w:pStyle w:val="ListParagraph"/>
+        <w:numPr>
+          <w:ilvl w:val="0"/>
+          <w:numId w:val="15"/>
+        </w:numPr>
+        <w:rPr>
+          <w:lang w:val="en-US"/>
+        </w:rPr>
+      </w:pPr>
+      <w:r>
+        <w:rPr>
+          <w:b/>
+          <w:bCs/>
+          <w:lang w:val="en-US"/>
+        </w:rPr>
+        <w:t>Instruction:</w:t>
+      </w:r>
+      <w:r>
+        <w:rPr>
+          <w:lang w:val="en-US"/>
+        </w:rPr>
+        <w:t xml:space="preserve"> “Select the pencil, change the stroke color to read and </w:t>
+      </w:r>
+      <w:r>
+        <w:rPr>
+          <w:lang w:val="en-US"/>
+        </w:rPr>
+        <w:t>draw a start shape</w:t>
+      </w:r>
+      <w:r>
+        <w:rPr>
+          <w:lang w:val="en-US"/>
+        </w:rPr>
+        <w:t>”</w:t>
+      </w:r>
+    </w:p>
+    <w:p>
+      <w:pPr>
+        <w:pStyle w:val="ListParagraph"/>
+        <w:numPr>
+          <w:ilvl w:val="0"/>
+          <w:numId w:val="15"/>
+        </w:numPr>
+        <w:rPr>
+          <w:lang w:val="en-US"/>
+        </w:rPr>
+      </w:pPr>
+      <w:r>
+        <w:rPr>
+          <w:b/>
+          <w:bCs/>
+          <w:lang w:val="en-US"/>
+        </w:rPr>
+        <w:t>Success criteria</w:t>
+      </w:r>
+      <w:r>
+        <w:rPr>
+          <w:lang w:val="en-US"/>
+        </w:rPr>
+        <w:t>: Pencil selected,</w:t>
+      </w:r>
+      <w:r>
+        <w:rPr>
+          <w:lang w:val="en-US"/>
+        </w:rPr>
+        <w:t xml:space="preserve"> red star visible on canvas</w:t>
+      </w:r>
+    </w:p>
+    <w:p>
+      <w:pPr>
+        <w:pStyle w:val="ListParagraph"/>
+        <w:numPr>
+          <w:ilvl w:val="0"/>
+          <w:numId w:val="15"/>
+        </w:numPr>
+        <w:rPr>
+          <w:lang w:val="en-US"/>
+        </w:rPr>
+      </w:pPr>
+      <w:r>
+        <w:rPr>
+          <w:b/>
+          <w:bCs/>
+          <w:lang w:val="en-US"/>
+        </w:rPr>
+        <w:t>Time limit before help</w:t>
+      </w:r>
+      <w:r>
+        <w:rPr>
+          <w:lang w:val="en-US"/>
+        </w:rPr>
+        <w:t>:</w:t>
+      </w:r>
+      <w:r>
+        <w:rPr>
+          <w:lang w:val="en-US"/>
+        </w:rPr>
+        <w:t xml:space="preserve"> 2 minutes</w:t>
+      </w:r>
+    </w:p>
+    <w:p>
+      <w:pPr>
+        <w:pStyle w:val="ListParagraph"/>
+        <w:ind w:left="1080"/>
+        <w:rPr>
+          <w:lang w:val="en-US"/>
+        </w:rPr>
+      </w:pPr>
+    </w:p>
+    <w:p>
+      <w:pPr>
+        <w:pStyle w:val="ListParagraph"/>
+        <w:numPr>
+          <w:ilvl w:val="0"/>
+          <w:numId w:val="14"/>
+        </w:numPr>
+        <w:rPr>
+          <w:b/>
+          <w:bCs/>
+        </w:rPr>
+      </w:pPr>
+      <w:r>
+        <w:rPr>
+          <w:b/>
+          <w:bCs/>
+          <w:lang w:val="en-US"/>
+        </w:rPr>
+        <w:t xml:space="preserve">Task </w:t>
+      </w:r>
+      <w:r>
+        <w:rPr>
+          <w:b/>
+          <w:bCs/>
+          <w:lang w:val="en-US"/>
+        </w:rPr>
+        <w:t>2</w:t>
+      </w:r>
+      <w:r>
+        <w:rPr>
+          <w:b/>
+          <w:bCs/>
+          <w:lang w:val="en-US"/>
+        </w:rPr>
+        <w:t xml:space="preserve"> – </w:t>
+      </w:r>
+      <w:r>
+        <w:rPr>
+          <w:b/>
+          <w:bCs/>
+          <w:lang w:val="en-US"/>
+        </w:rPr>
+        <w:t>Se</w:t>
+      </w:r>
+      <w:r>
+        <w:rPr>
+          <w:b/>
+          <w:bCs/>
+          <w:lang w:val="en-US"/>
+        </w:rPr>
+        <w:t>lect and Resize tools</w:t>
+      </w:r>
+    </w:p>
+    <w:p>
+      <w:pPr>
+        <w:pStyle w:val="ListParagraph"/>
+        <w:numPr>
+          <w:ilvl w:val="0"/>
+          <w:numId w:val="15"/>
+        </w:numPr>
+        <w:rPr>
+          <w:lang w:val="en-US"/>
+        </w:rPr>
+      </w:pPr>
+      <w:r>
+        <w:rPr>
+          <w:b/>
+          <w:bCs/>
+          <w:lang w:val="en-US"/>
+        </w:rPr>
+        <w:t>Instruction:</w:t>
+      </w:r>
+      <w:r>
+        <w:rPr>
+          <w:lang w:val="en-US"/>
+        </w:rPr>
+        <w:t xml:space="preserve"> “</w:t>
+      </w:r>
+      <w:r>
+        <w:rPr>
+          <w:lang w:val="en-US"/>
+        </w:rPr>
+        <w:t>Select a star and increase or decrease its size depending on the original size of the star</w:t>
+      </w:r>
+      <w:r>
+        <w:rPr>
+          <w:lang w:val="en-US"/>
+        </w:rPr>
+        <w:t>”</w:t>
+      </w:r>
+    </w:p>
+    <w:p>
+      <w:pPr>
+        <w:pStyle w:val="ListParagraph"/>
+        <w:numPr>
+          <w:ilvl w:val="0"/>
+          <w:numId w:val="15"/>
+        </w:numPr>
+        <w:rPr>
+          <w:lang w:val="en-US"/>
+        </w:rPr>
+      </w:pPr>
+      <w:r>
+        <w:rPr>
+          <w:b/>
+          <w:bCs/>
+          <w:lang w:val="en-US"/>
+        </w:rPr>
+        <w:t>Success criteria</w:t>
+      </w:r>
+      <w:r>
+        <w:rPr>
+          <w:lang w:val="en-US"/>
+        </w:rPr>
+        <w:t xml:space="preserve">: </w:t>
+      </w:r>
+      <w:r>
+        <w:rPr>
+          <w:lang w:val="en-US"/>
+        </w:rPr>
+        <w:t>Start</w:t>
+      </w:r>
+      <w:r>
+        <w:rPr>
+          <w:lang w:val="en-US"/>
+        </w:rPr>
+        <w:t xml:space="preserve"> selected</w:t>
+      </w:r>
+      <w:r>
+        <w:t xml:space="preserve"> </w:t>
+      </w:r>
+      <w:r>
+        <w:rPr>
+          <w:lang w:val="en-US"/>
+        </w:rPr>
+        <w:t>and c</w:t>
+      </w:r>
+      <w:r>
+        <w:rPr>
+          <w:lang w:val="en-US"/>
+        </w:rPr>
+        <w:t>hanged star size</w:t>
+      </w:r>
+    </w:p>
+    <w:p>
+      <w:pPr>
+        <w:pStyle w:val="ListParagraph"/>
+        <w:numPr>
+          <w:ilvl w:val="0"/>
+          <w:numId w:val="15"/>
+        </w:numPr>
+        <w:rPr>
+          <w:lang w:val="en-US"/>
+        </w:rPr>
+      </w:pPr>
+      <w:r>
+        <w:rPr>
+          <w:b/>
+          <w:bCs/>
+          <w:lang w:val="en-US"/>
+        </w:rPr>
+        <w:t>Time limit before help</w:t>
+      </w:r>
+      <w:r>
+        <w:rPr>
+          <w:lang w:val="en-US"/>
+        </w:rPr>
+        <w:t>: 2 minutes</w:t>
+      </w:r>
+    </w:p>
+    <w:p>
+      <w:pPr>
+        <w:pStyle w:val="ListParagraph"/>
+        <w:ind w:left="1080"/>
+        <w:rPr>
+          <w:lang w:val="en-US"/>
+        </w:rPr>
+      </w:pPr>
+    </w:p>
+    <w:p>
+      <w:pPr>
+        <w:pStyle w:val="ListParagraph"/>
+        <w:numPr>
+          <w:ilvl w:val="0"/>
+          <w:numId w:val="14"/>
+        </w:numPr>
+        <w:rPr>
+          <w:b/>
+          <w:bCs/>
+        </w:rPr>
+      </w:pPr>
+      <w:r>
+        <w:rPr>
+          <w:b/>
+          <w:bCs/>
+          <w:lang w:val="en-US"/>
+        </w:rPr>
+        <w:t xml:space="preserve">Task </w:t>
+      </w:r>
+      <w:r>
+        <w:rPr>
+          <w:b/>
+          <w:bCs/>
+        </w:rPr>
+        <w:t>3</w:t>
+      </w:r>
+      <w:r>
+        <w:rPr>
+          <w:b/>
+          <w:bCs/>
+          <w:lang w:val="en-US"/>
+        </w:rPr>
+        <w:t xml:space="preserve"> – </w:t>
+      </w:r>
+      <w:r>
+        <w:rPr>
+          <w:b/>
+          <w:bCs/>
+        </w:rPr>
+        <w:t>Eraser usage</w:t>
+      </w:r>
+    </w:p>
+    <w:p>
+      <w:pPr>
+        <w:pStyle w:val="ListParagraph"/>
+        <w:numPr>
+          <w:ilvl w:val="0"/>
+          <w:numId w:val="15"/>
+        </w:numPr>
+        <w:rPr>
+          <w:lang w:val="en-US"/>
+        </w:rPr>
+      </w:pPr>
+      <w:r>
+        <w:rPr>
+          <w:b/>
+          <w:bCs/>
+          <w:lang w:val="en-US"/>
+        </w:rPr>
+        <w:t>Instruction:</w:t>
+      </w:r>
+      <w:r>
+        <w:rPr>
+          <w:lang w:val="en-US"/>
+        </w:rPr>
+        <w:t xml:space="preserve"> “</w:t>
+      </w:r>
+      <w:r>
+        <w:rPr>
+          <w:lang w:val="en-US"/>
+        </w:rPr>
+        <w:t>Switch to the eraser and erase one edge of the star</w:t>
+      </w:r>
+      <w:r>
+        <w:rPr>
+          <w:lang w:val="en-US"/>
+        </w:rPr>
+        <w:t>”</w:t>
+      </w:r>
+    </w:p>
+    <w:p>
+      <w:pPr>
+        <w:pStyle w:val="ListParagraph"/>
+        <w:numPr>
+          <w:ilvl w:val="0"/>
+          <w:numId w:val="15"/>
+        </w:numPr>
+        <w:rPr>
+          <w:lang w:val="en-US"/>
+        </w:rPr>
+      </w:pPr>
+      <w:r>
+        <w:rPr>
+          <w:b/>
+          <w:bCs/>
+          <w:lang w:val="en-US"/>
+        </w:rPr>
+        <w:t>Success criteria</w:t>
+      </w:r>
+      <w:r>
+        <w:rPr>
+          <w:lang w:val="en-US"/>
+        </w:rPr>
+        <w:t xml:space="preserve">: </w:t>
+      </w:r>
+      <w:r>
+        <w:rPr>
+          <w:lang w:val="en-US"/>
+        </w:rPr>
+        <w:t>The edge of the star has been successfully erased</w:t>
+      </w:r>
+    </w:p>
+    <w:p>
+      <w:pPr>
+        <w:pStyle w:val="ListParagraph"/>
+        <w:numPr>
+          <w:ilvl w:val="0"/>
+          <w:numId w:val="15"/>
+        </w:numPr>
+        <w:rPr>
+          <w:lang w:val="en-US"/>
+        </w:rPr>
+      </w:pPr>
+      <w:r>
+        <w:rPr>
+          <w:b/>
+          <w:bCs/>
+          <w:lang w:val="en-US"/>
+        </w:rPr>
+        <w:t>Time limit before help</w:t>
+      </w:r>
+      <w:r>
+        <w:rPr>
+          <w:lang w:val="en-US"/>
+        </w:rPr>
+        <w:t xml:space="preserve">: </w:t>
+      </w:r>
+      <w:r>
+        <w:rPr>
+          <w:lang w:val="ru-RU"/>
+        </w:rPr>
+        <w:t>3</w:t>
+      </w:r>
+      <w:r>
+        <w:rPr>
+          <w:lang w:val="en-US"/>
+        </w:rPr>
+        <w:t xml:space="preserve"> minutes</w:t>
+      </w:r>
+    </w:p>
+    <w:p>
+      <w:pPr>
+        <w:pStyle w:val="ListParagraph"/>
+        <w:ind w:left="1080"/>
+        <w:rPr>
+          <w:lang w:val="en-US"/>
+        </w:rPr>
+      </w:pPr>
+    </w:p>
+    <w:p>
+      <w:pPr>
+        <w:pStyle w:val="ListParagraph"/>
+        <w:numPr>
+          <w:ilvl w:val="0"/>
+          <w:numId w:val="14"/>
+        </w:numPr>
+        <w:rPr>
+          <w:b/>
+          <w:bCs/>
+        </w:rPr>
+      </w:pPr>
+      <w:r>
+        <w:rPr>
+          <w:b/>
+          <w:bCs/>
+          <w:lang w:val="en-US"/>
+        </w:rPr>
+        <w:t xml:space="preserve">Task </w:t>
+      </w:r>
+      <w:r>
+        <w:rPr>
+          <w:b/>
+          <w:bCs/>
+          <w:lang w:val="ru-RU"/>
+        </w:rPr>
+        <w:t>4</w:t>
+      </w:r>
+      <w:r>
+        <w:rPr>
+          <w:b/>
+          <w:bCs/>
+          <w:lang w:val="en-US"/>
+        </w:rPr>
+        <w:t xml:space="preserve"> – </w:t>
+      </w:r>
+      <w:r>
+        <w:rPr>
+          <w:b/>
+          <w:bCs/>
+          <w:lang w:val="en-US"/>
+        </w:rPr>
+        <w:t>Increase the size of the star line</w:t>
+      </w:r>
+    </w:p>
+    <w:p>
+      <w:pPr>
+        <w:pStyle w:val="ListParagraph"/>
+        <w:numPr>
+          <w:ilvl w:val="0"/>
+          <w:numId w:val="15"/>
+        </w:numPr>
+        <w:rPr>
+          <w:lang w:val="en-US"/>
+        </w:rPr>
+      </w:pPr>
+      <w:r>
+        <w:rPr>
+          <w:b/>
+          <w:bCs/>
+          <w:lang w:val="en-US"/>
+        </w:rPr>
+        <w:t>Instruction:</w:t>
+      </w:r>
+      <w:r>
+        <w:rPr>
+          <w:lang w:val="en-US"/>
+        </w:rPr>
+        <w:t xml:space="preserve"> “</w:t>
+      </w:r>
+      <w:r>
+        <w:rPr>
+          <w:lang w:val="en-US"/>
+        </w:rPr>
+        <w:t>Select a star and increase the star line size to your choice</w:t>
+      </w:r>
+      <w:r>
+        <w:rPr>
+          <w:lang w:val="en-US"/>
+        </w:rPr>
+        <w:t>”</w:t>
+      </w:r>
+    </w:p>
+    <w:p>
+      <w:pPr>
+        <w:pStyle w:val="ListParagraph"/>
+        <w:numPr>
+          <w:ilvl w:val="0"/>
+          <w:numId w:val="15"/>
+        </w:numPr>
+        <w:rPr>
+          <w:lang w:val="en-US"/>
+        </w:rPr>
+      </w:pPr>
+      <w:r>
+        <w:rPr>
+          <w:b/>
+          <w:bCs/>
+          <w:lang w:val="en-US"/>
+        </w:rPr>
+        <w:t>Success criteria</w:t>
+      </w:r>
+      <w:r>
+        <w:rPr>
+          <w:lang w:val="en-US"/>
+        </w:rPr>
+        <w:t xml:space="preserve">: </w:t>
+      </w:r>
+      <w:r>
+        <w:rPr>
+          <w:lang w:val="en-US"/>
+        </w:rPr>
+        <w:t>The star line size has been increased</w:t>
+      </w:r>
+    </w:p>
+    <w:p>
+      <w:pPr>
+        <w:pStyle w:val="ListParagraph"/>
+        <w:numPr>
+          <w:ilvl w:val="0"/>
+          <w:numId w:val="15"/>
+        </w:numPr>
+        <w:rPr>
+          <w:lang w:val="en-US"/>
+        </w:rPr>
+      </w:pPr>
+      <w:r>
+        <w:rPr>
+          <w:b/>
+          <w:bCs/>
+          <w:lang w:val="en-US"/>
+        </w:rPr>
+        <w:t>Time limit before help</w:t>
+      </w:r>
+      <w:r>
+        <w:rPr>
+          <w:lang w:val="en-US"/>
+        </w:rPr>
+        <w:t xml:space="preserve">: </w:t>
+      </w:r>
+      <w:r>
+        <w:rPr>
+          <w:lang w:val="ru-RU"/>
+        </w:rPr>
+        <w:t>3</w:t>
+      </w:r>
+      <w:r>
+        <w:rPr>
+          <w:lang w:val="en-US"/>
+        </w:rPr>
+        <w:t xml:space="preserve"> minutes</w:t>
+      </w:r>
+    </w:p>
+    <w:p>
+      <w:pPr>
+        <w:pStyle w:val="ListParagraph"/>
+        <w:ind w:left="1080"/>
+        <w:rPr>
+          <w:lang w:val="en-US"/>
+        </w:rPr>
+      </w:pPr>
+    </w:p>
+    <w:p>
+      <w:pPr>
+        <w:pStyle w:val="ListParagraph"/>
+        <w:numPr>
+          <w:ilvl w:val="0"/>
+          <w:numId w:val="14"/>
+        </w:numPr>
+        <w:rPr>
+          <w:b/>
+          <w:bCs/>
+        </w:rPr>
+      </w:pPr>
+      <w:r>
+        <w:rPr>
+          <w:b/>
+          <w:bCs/>
+          <w:lang w:val="en-US"/>
+        </w:rPr>
+        <w:t xml:space="preserve">Task </w:t>
+      </w:r>
+      <w:r>
+        <w:rPr>
+          <w:b/>
+          <w:bCs/>
+        </w:rPr>
+        <w:t>5</w:t>
+      </w:r>
+      <w:r>
+        <w:rPr>
+          <w:b/>
+          <w:bCs/>
+          <w:lang w:val="en-US"/>
+        </w:rPr>
+        <w:t xml:space="preserve"> – </w:t>
+      </w:r>
+      <w:r>
+        <w:rPr>
+          <w:b/>
+          <w:bCs/>
+        </w:rPr>
+        <w:t>Layers</w:t>
+      </w:r>
+      <w:r>
+        <w:rPr>
+          <w:b/>
+          <w:bCs/>
+        </w:rPr>
+        <w:t>, drawing tools, stickers</w:t>
+      </w:r>
+    </w:p>
+    <w:p>
+      <w:pPr>
+        <w:pStyle w:val="ListParagraph"/>
+        <w:numPr>
+          <w:ilvl w:val="0"/>
+          <w:numId w:val="15"/>
+        </w:numPr>
+        <w:rPr>
+          <w:lang w:val="en-US"/>
+        </w:rPr>
+      </w:pPr>
+      <w:r>
+        <w:rPr>
+          <w:b/>
+          <w:bCs/>
+          <w:lang w:val="en-US"/>
+        </w:rPr>
+        <w:t>Instruction:</w:t>
+      </w:r>
+      <w:r>
+        <w:rPr>
+          <w:lang w:val="en-US"/>
+        </w:rPr>
+        <w:t xml:space="preserve"> “</w:t>
+      </w:r>
+      <w:r>
+        <w:rPr>
+          <w:lang w:val="en-US"/>
+        </w:rPr>
+        <w:t>Select any other drawing tool. Draw any two objects.</w:t>
+      </w:r>
+      <w:r>
+        <w:rPr>
+          <w:lang w:val="en-US"/>
+        </w:rPr>
+        <w:t xml:space="preserve"> C</w:t>
+      </w:r>
+      <w:r>
+        <w:rPr>
+          <w:lang w:val="en-US"/>
+        </w:rPr>
+        <w:t>an use a sticker and place one object behind the star and the other in front. That is, use different layers.</w:t>
+      </w:r>
+      <w:r>
+        <w:rPr>
+          <w:lang w:val="en-US"/>
+        </w:rPr>
+        <w:t>”</w:t>
+      </w:r>
+    </w:p>
+    <w:p>
+      <w:pPr>
+        <w:pStyle w:val="ListParagraph"/>
+        <w:numPr>
+          <w:ilvl w:val="0"/>
+          <w:numId w:val="15"/>
+        </w:numPr>
+        <w:rPr>
+          <w:lang w:val="en-US"/>
+        </w:rPr>
+      </w:pPr>
+      <w:r>
+        <w:rPr>
+          <w:b/>
+          <w:bCs/>
+          <w:lang w:val="en-US"/>
+        </w:rPr>
+        <w:t>Success criteria</w:t>
+      </w:r>
+      <w:r>
+        <w:rPr>
+          <w:lang w:val="en-US"/>
+        </w:rPr>
+        <w:t xml:space="preserve">: </w:t>
+      </w:r>
+      <w:r>
+        <w:rPr>
+          <w:lang w:val="en-US"/>
+        </w:rPr>
+        <w:t xml:space="preserve">One object is behind the </w:t>
+      </w:r>
+      <w:r>
+        <w:rPr>
+          <w:lang w:val="en-US"/>
+        </w:rPr>
+        <w:t>star;</w:t>
+      </w:r>
+      <w:r>
+        <w:rPr>
+          <w:lang w:val="en-US"/>
+        </w:rPr>
+        <w:t xml:space="preserve"> the other is in front</w:t>
+      </w:r>
+    </w:p>
+    <w:p>
+      <w:pPr>
+        <w:pStyle w:val="ListParagraph"/>
+        <w:numPr>
+          <w:ilvl w:val="0"/>
+          <w:numId w:val="15"/>
+        </w:numPr>
+        <w:rPr>
+          <w:lang w:val="en-US"/>
+        </w:rPr>
+      </w:pPr>
+      <w:r>
+        <w:rPr>
+          <w:b/>
+          <w:bCs/>
+          <w:lang w:val="en-US"/>
+        </w:rPr>
+        <w:t>Time limit before help</w:t>
+      </w:r>
+      <w:r>
+        <w:rPr>
+          <w:lang w:val="en-US"/>
+        </w:rPr>
+        <w:t xml:space="preserve">: </w:t>
+      </w:r>
+      <w:r>
+        <w:t>5</w:t>
+      </w:r>
+      <w:r>
+        <w:rPr>
+          <w:lang w:val="en-US"/>
+        </w:rPr>
+        <w:t xml:space="preserve"> minutes</w:t>
+      </w:r>
+    </w:p>
+    <w:p>
+      <w:pPr>
+        <w:pStyle w:val="ListParagraph"/>
+        <w:ind w:left="1080"/>
+        <w:rPr>
+          <w:lang w:val="en-US"/>
+        </w:rPr>
+      </w:pPr>
+    </w:p>
+    <w:p>
+      <w:pPr>
+        <w:pStyle w:val="ListParagraph"/>
+        <w:numPr>
+          <w:ilvl w:val="0"/>
+          <w:numId w:val="14"/>
+        </w:numPr>
+        <w:rPr>
+          <w:b/>
+          <w:bCs/>
+        </w:rPr>
+      </w:pPr>
+      <w:r>
+        <w:rPr>
+          <w:b/>
+          <w:bCs/>
+          <w:lang w:val="en-US"/>
+        </w:rPr>
+        <w:t xml:space="preserve">Task </w:t>
+      </w:r>
+      <w:r>
+        <w:rPr>
+          <w:b/>
+          <w:bCs/>
+          <w:lang w:val="ru-RU"/>
+        </w:rPr>
+        <w:t>6</w:t>
+      </w:r>
+      <w:r>
+        <w:rPr>
+          <w:b/>
+          <w:bCs/>
+          <w:lang w:val="en-US"/>
+        </w:rPr>
+        <w:t xml:space="preserve"> – </w:t>
+      </w:r>
+      <w:r>
+        <w:rPr>
+          <w:b/>
+          <w:bCs/>
+          <w:lang w:val="en-US"/>
+        </w:rPr>
+        <w:t>Export</w:t>
+      </w:r>
+    </w:p>
+    <w:p>
+      <w:pPr>
+        <w:pStyle w:val="ListParagraph"/>
+        <w:numPr>
+          <w:ilvl w:val="0"/>
+          <w:numId w:val="15"/>
+        </w:numPr>
+        <w:rPr>
+          <w:lang w:val="en-US"/>
+        </w:rPr>
+      </w:pPr>
+      <w:r>
+        <w:rPr>
+          <w:b/>
+          <w:bCs/>
+          <w:lang w:val="en-US"/>
+        </w:rPr>
+        <w:t>Instruction:</w:t>
+      </w:r>
+      <w:r>
+        <w:rPr>
+          <w:lang w:val="en-US"/>
+        </w:rPr>
+        <w:t xml:space="preserve"> “</w:t>
+      </w:r>
+      <w:r>
+        <w:rPr>
+          <w:lang w:val="en-US"/>
+        </w:rPr>
+        <w:t>Save the image to your computer in .png format</w:t>
+      </w:r>
+      <w:r>
+        <w:rPr>
+          <w:lang w:val="en-US"/>
+        </w:rPr>
+        <w:t>”</w:t>
+      </w:r>
+    </w:p>
+    <w:p>
+      <w:pPr>
+        <w:pStyle w:val="ListParagraph"/>
+        <w:numPr>
+          <w:ilvl w:val="0"/>
+          <w:numId w:val="15"/>
+        </w:numPr>
+        <w:rPr>
+          <w:lang w:val="en-US"/>
+        </w:rPr>
+      </w:pPr>
+      <w:r>
+        <w:rPr>
+          <w:b/>
+          <w:bCs/>
+          <w:lang w:val="en-US"/>
+        </w:rPr>
+        <w:t>Success criteria</w:t>
+      </w:r>
+      <w:r>
+        <w:rPr>
+          <w:lang w:val="en-US"/>
+        </w:rPr>
+        <w:t xml:space="preserve">: </w:t>
+      </w:r>
+      <w:r>
+        <w:rPr>
+          <w:lang w:val="en-US"/>
+        </w:rPr>
+        <w:t>The file has been successfully saved in .png format</w:t>
+      </w:r>
+    </w:p>
+    <w:p>
+      <w:pPr>
+        <w:pStyle w:val="ListParagraph"/>
+        <w:numPr>
+          <w:ilvl w:val="0"/>
+          <w:numId w:val="15"/>
+        </w:numPr>
+        <w:rPr>
+          <w:lang w:val="en-US"/>
+        </w:rPr>
+      </w:pPr>
+      <w:r>
+        <w:rPr>
+          <w:b/>
+          <w:bCs/>
+          <w:lang w:val="en-US"/>
+        </w:rPr>
+        <w:lastRenderedPageBreak/>
+        <w:t>Time limit before help</w:t>
+      </w:r>
+      <w:r>
+        <w:rPr>
+          <w:lang w:val="en-US"/>
+        </w:rPr>
+        <w:t xml:space="preserve">: </w:t>
+      </w:r>
+      <w:r>
+        <w:t>3</w:t>
+      </w:r>
+      <w:r>
+        <w:rPr>
+          <w:lang w:val="en-US"/>
+        </w:rPr>
+        <w:t xml:space="preserve"> minutes</w:t>
+      </w:r>
+    </w:p>
+    <w:p>
+      <w:pPr>
+        <w:ind w:left="720"/>
+      </w:pPr>
+    </w:p>
+    <w:p>
+      <w:pPr>
+        <w:ind w:left="720"/>
+        <w:rPr>
+          <w:lang w:val="en-US"/>
+        </w:rPr>
+      </w:pPr>
+    </w:p>
     <w:p>
       <w:pPr>
         <w:rPr>

</xml_diff>

<commit_message>
Data analysis plan draft and refactoring
</commit_message>
<xml_diff>
--- a/User Experience Design/Assignament_one/Assignment 1 GITVersion.docx
+++ b/User Experience Design/Assignament_one/Assignment 1 GITVersion.docx
@@ -81,16 +81,7 @@
           <w:sz w:val="28"/>
           <w:szCs w:val="28"/>
         </w:rPr>
-        <w:sym w:font="Symbol" w:char="F0B7"/>
-      </w:r>
-      <w:r>
-        <w:rPr>
-          <w:b/>
-          <w:bCs/>
-          <w:sz w:val="28"/>
-          <w:szCs w:val="28"/>
-        </w:rPr>
-        <w:t xml:space="preserve"> Goal </w:t>
+        <w:t xml:space="preserve">Goal </w:t>
       </w:r>
     </w:p>
     <w:p>
@@ -121,16 +112,7 @@
           <w:sz w:val="28"/>
           <w:szCs w:val="28"/>
         </w:rPr>
-        <w:sym w:font="Symbol" w:char="F0B7"/>
-      </w:r>
-      <w:r>
-        <w:rPr>
-          <w:b/>
-          <w:bCs/>
-          <w:sz w:val="28"/>
-          <w:szCs w:val="28"/>
-        </w:rPr>
-        <w:t xml:space="preserve"> Questions</w:t>
+        <w:t>Questions</w:t>
       </w:r>
     </w:p>
     <w:p>
@@ -197,16 +179,7 @@
           <w:sz w:val="28"/>
           <w:szCs w:val="28"/>
         </w:rPr>
-        <w:sym w:font="Symbol" w:char="F0B7"/>
-      </w:r>
-      <w:r>
-        <w:rPr>
-          <w:b/>
-          <w:bCs/>
-          <w:sz w:val="28"/>
-          <w:szCs w:val="28"/>
-        </w:rPr>
-        <w:t xml:space="preserve"> Equipment/Materials/Environment </w:t>
+        <w:t xml:space="preserve">Equipment/Materials/Environment </w:t>
       </w:r>
     </w:p>
     <w:p>
@@ -436,16 +409,7 @@
           <w:sz w:val="28"/>
           <w:szCs w:val="28"/>
         </w:rPr>
-        <w:sym w:font="Symbol" w:char="F0B7"/>
-      </w:r>
-      <w:r>
-        <w:rPr>
-          <w:b/>
-          <w:bCs/>
-          <w:sz w:val="28"/>
-          <w:szCs w:val="28"/>
-        </w:rPr>
-        <w:t xml:space="preserve"> Participants  </w:t>
+        <w:t xml:space="preserve">Participants  </w:t>
       </w:r>
     </w:p>
     <w:p>
@@ -480,7 +444,6 @@
         <w:rPr>
           <w:lang w:val="en-US"/>
         </w:rPr>
-        <w:lastRenderedPageBreak/>
         <w:t>Age 16-45, mixed gender</w:t>
       </w:r>
     </w:p>
@@ -499,6 +462,7 @@
         <w:rPr>
           <w:lang w:val="en-US"/>
         </w:rPr>
+        <w:lastRenderedPageBreak/>
         <w:t>Basic computer literacy; no previous experience with Sketchpad</w:t>
       </w:r>
     </w:p>
@@ -530,16 +494,7 @@
           <w:sz w:val="28"/>
           <w:szCs w:val="28"/>
         </w:rPr>
-        <w:sym w:font="Symbol" w:char="F0B7"/>
-      </w:r>
-      <w:r>
-        <w:rPr>
-          <w:b/>
-          <w:bCs/>
-          <w:sz w:val="28"/>
-          <w:szCs w:val="28"/>
-        </w:rPr>
-        <w:t xml:space="preserve"> Tasks</w:t>
+        <w:t>Tasks</w:t>
       </w:r>
     </w:p>
     <w:p>
@@ -1453,7 +1408,21 @@
         <w:rPr>
           <w:lang w:val="en-US"/>
         </w:rPr>
-        <w:t>Save the image to your computer in .png format</w:t>
+        <w:t>Save the image to your computer in .</w:t>
+      </w:r>
+      <w:proofErr w:type="spellStart"/>
+      <w:r>
+        <w:rPr>
+          <w:lang w:val="en-US"/>
+        </w:rPr>
+        <w:t>png</w:t>
+      </w:r>
+      <w:proofErr w:type="spellEnd"/>
+      <w:r>
+        <w:rPr>
+          <w:lang w:val="en-US"/>
+        </w:rPr>
+        <w:t xml:space="preserve"> format</w:t>
       </w:r>
       <w:r>
         <w:rPr>
@@ -1491,7 +1460,21 @@
         <w:rPr>
           <w:lang w:val="en-US"/>
         </w:rPr>
-        <w:t>The file has been successfully saved in .png format</w:t>
+        <w:t>The file has been successfully saved in .</w:t>
+      </w:r>
+      <w:proofErr w:type="spellStart"/>
+      <w:r>
+        <w:rPr>
+          <w:lang w:val="en-US"/>
+        </w:rPr>
+        <w:t>png</w:t>
+      </w:r>
+      <w:proofErr w:type="spellEnd"/>
+      <w:r>
+        <w:rPr>
+          <w:lang w:val="en-US"/>
+        </w:rPr>
+        <w:t xml:space="preserve"> format</w:t>
       </w:r>
     </w:p>
     <w:p>
@@ -1511,7 +1494,6 @@
           <w:bCs/>
           <w:lang w:val="en-US"/>
         </w:rPr>
-        <w:lastRenderedPageBreak/>
         <w:t>Time limit before help</w:t>
       </w:r>
       <w:r>
@@ -1559,16 +1541,7 @@
           <w:sz w:val="28"/>
           <w:szCs w:val="28"/>
         </w:rPr>
-        <w:sym w:font="Symbol" w:char="F0B7"/>
-      </w:r>
-      <w:r>
-        <w:rPr>
-          <w:b/>
-          <w:bCs/>
-          <w:sz w:val="28"/>
-          <w:szCs w:val="28"/>
-        </w:rPr>
-        <w:t xml:space="preserve"> Test procedure </w:t>
+        <w:t xml:space="preserve">Test procedure </w:t>
       </w:r>
     </w:p>
     <w:p>
@@ -1771,14 +1744,7 @@
           <w:b/>
           <w:bCs/>
         </w:rPr>
-        <w:t xml:space="preserve"> </w:t>
-      </w:r>
-      <w:r>
-        <w:rPr>
-          <w:b/>
-          <w:bCs/>
-        </w:rPr>
-        <w:t>(2 min)</w:t>
+        <w:t xml:space="preserve"> (2 min)</w:t>
       </w:r>
     </w:p>
     <w:p>
@@ -2045,17 +2011,7 @@
           <w:sz w:val="28"/>
           <w:szCs w:val="28"/>
         </w:rPr>
-        <w:lastRenderedPageBreak/>
-        <w:sym w:font="Symbol" w:char="F0B7"/>
-      </w:r>
-      <w:r>
-        <w:rPr>
-          <w:b/>
-          <w:bCs/>
-          <w:sz w:val="28"/>
-          <w:szCs w:val="28"/>
-        </w:rPr>
-        <w:t xml:space="preserve"> Data to be collected </w:t>
+        <w:t xml:space="preserve">Data to be collected </w:t>
       </w:r>
     </w:p>
     <w:p>
@@ -2077,6 +2033,7 @@
           <w:bCs/>
           <w:lang w:val="ru-RU"/>
         </w:rPr>
+        <w:lastRenderedPageBreak/>
         <w:t>Quantitative</w:t>
       </w:r>
     </w:p>
@@ -2282,6 +2239,8 @@
     <w:p>
       <w:pPr>
         <w:rPr>
+          <w:b/>
+          <w:bCs/>
           <w:sz w:val="28"/>
           <w:szCs w:val="28"/>
         </w:rPr>
@@ -2293,16 +2252,127 @@
           <w:sz w:val="28"/>
           <w:szCs w:val="28"/>
         </w:rPr>
-        <w:sym w:font="Symbol" w:char="F0B7"/>
-      </w:r>
-      <w:r>
-        <w:rPr>
-          <w:b/>
-          <w:bCs/>
-          <w:sz w:val="28"/>
-          <w:szCs w:val="28"/>
-        </w:rPr>
-        <w:t xml:space="preserve"> Data analysis</w:t>
+        <w:t>Data analysis</w:t>
+      </w:r>
+    </w:p>
+    <w:p>
+      <w:pPr>
+        <w:pStyle w:val="ListParagraph"/>
+        <w:numPr>
+          <w:ilvl w:val="0"/>
+          <w:numId w:val="43"/>
+        </w:numPr>
+      </w:pPr>
+      <w:r>
+        <w:rPr>
+          <w:b/>
+          <w:bCs/>
+        </w:rPr>
+        <w:t xml:space="preserve">Goal: </w:t>
+      </w:r>
+      <w:r>
+        <w:t>Determine how easy it is for new users to use your selected Sketchpad tools and export images</w:t>
+      </w:r>
+    </w:p>
+    <w:p>
+      <w:pPr>
+        <w:pStyle w:val="ListParagraph"/>
+        <w:numPr>
+          <w:ilvl w:val="0"/>
+          <w:numId w:val="43"/>
+        </w:numPr>
+      </w:pPr>
+      <w:r>
+        <w:rPr>
+          <w:b/>
+          <w:bCs/>
+        </w:rPr>
+        <w:t>Data collected:</w:t>
+      </w:r>
+      <w:r>
+        <w:rPr>
+          <w:b/>
+          <w:bCs/>
+        </w:rPr>
+        <w:t xml:space="preserve"> </w:t>
+      </w:r>
+      <w:r>
+        <w:t>Task logs (success, time, help, errors), screen and audio (thinking out loud), post-task interview quotes, SUS. All data is anonymized.</w:t>
+      </w:r>
+    </w:p>
+    <w:p>
+      <w:pPr>
+        <w:pStyle w:val="ListParagraph"/>
+        <w:numPr>
+          <w:ilvl w:val="0"/>
+          <w:numId w:val="43"/>
+        </w:numPr>
+        <w:rPr>
+          <w:b/>
+          <w:bCs/>
+        </w:rPr>
+      </w:pPr>
+      <w:r>
+        <w:rPr>
+          <w:b/>
+          <w:bCs/>
+        </w:rPr>
+        <w:t>Quantitative analysis (per task):</w:t>
+      </w:r>
+    </w:p>
+    <w:p>
+      <w:pPr>
+        <w:pStyle w:val="ListParagraph"/>
+        <w:numPr>
+          <w:ilvl w:val="0"/>
+          <w:numId w:val="42"/>
+        </w:numPr>
+        <w:rPr>
+          <w:b/>
+          <w:bCs/>
+        </w:rPr>
+      </w:pPr>
+      <w:r>
+        <w:rPr>
+          <w:b/>
+          <w:bCs/>
+        </w:rPr>
+        <w:t xml:space="preserve">Calculate: </w:t>
+      </w:r>
+      <w:r>
+        <w:t>Success, Help, Median Time, Average Errors, Average SUS.</w:t>
+      </w:r>
+    </w:p>
+    <w:p>
+      <w:pPr>
+        <w:pStyle w:val="ListParagraph"/>
+        <w:numPr>
+          <w:ilvl w:val="0"/>
+          <w:numId w:val="45"/>
+        </w:numPr>
+        <w:rPr>
+          <w:b/>
+          <w:bCs/>
+        </w:rPr>
+      </w:pPr>
+      <w:r>
+        <w:rPr>
+          <w:b/>
+          <w:bCs/>
+        </w:rPr>
+        <w:t>Qualitative analysis:</w:t>
+      </w:r>
+    </w:p>
+    <w:p>
+      <w:pPr>
+        <w:pStyle w:val="ListParagraph"/>
+        <w:numPr>
+          <w:ilvl w:val="0"/>
+          <w:numId w:val="42"/>
+        </w:numPr>
+      </w:pPr>
+      <w:r>
+        <w:t>Record critical incidents in recordings (long pauses, repeated clicks).</w:t>
       </w:r>
     </w:p>
     <w:p/>
@@ -2525,6 +2595,119 @@
     </w:lvl>
   </w:abstractNum>
   <w:abstractNum w:abstractNumId="1" w15:restartNumberingAfterBreak="0">
+    <w:nsid w:val="01FA0D2C"/>
+    <w:multiLevelType w:val="hybridMultilevel"/>
+    <w:tmpl w:val="E17C034E"/>
+    <w:lvl w:ilvl="0" w:tplc="1409000B">
+      <w:start w:val="1"/>
+      <w:numFmt w:val="bullet"/>
+      <w:lvlText w:val=""/>
+      <w:lvlJc w:val="left"/>
+      <w:pPr>
+        <w:ind w:left="1080" w:hanging="360"/>
+      </w:pPr>
+      <w:rPr>
+        <w:rFonts w:ascii="Wingdings" w:hAnsi="Wingdings" w:hint="default"/>
+      </w:rPr>
+    </w:lvl>
+    <w:lvl w:ilvl="1" w:tplc="14090003" w:tentative="1">
+      <w:start w:val="1"/>
+      <w:numFmt w:val="bullet"/>
+      <w:lvlText w:val="o"/>
+      <w:lvlJc w:val="left"/>
+      <w:pPr>
+        <w:ind w:left="1800" w:hanging="360"/>
+      </w:pPr>
+      <w:rPr>
+        <w:rFonts w:ascii="Courier New" w:hAnsi="Courier New" w:cs="Courier New" w:hint="default"/>
+      </w:rPr>
+    </w:lvl>
+    <w:lvl w:ilvl="2" w:tplc="14090005" w:tentative="1">
+      <w:start w:val="1"/>
+      <w:numFmt w:val="bullet"/>
+      <w:lvlText w:val=""/>
+      <w:lvlJc w:val="left"/>
+      <w:pPr>
+        <w:ind w:left="2520" w:hanging="360"/>
+      </w:pPr>
+      <w:rPr>
+        <w:rFonts w:ascii="Wingdings" w:hAnsi="Wingdings" w:hint="default"/>
+      </w:rPr>
+    </w:lvl>
+    <w:lvl w:ilvl="3" w:tplc="14090001" w:tentative="1">
+      <w:start w:val="1"/>
+      <w:numFmt w:val="bullet"/>
+      <w:lvlText w:val=""/>
+      <w:lvlJc w:val="left"/>
+      <w:pPr>
+        <w:ind w:left="3240" w:hanging="360"/>
+      </w:pPr>
+      <w:rPr>
+        <w:rFonts w:ascii="Symbol" w:hAnsi="Symbol" w:hint="default"/>
+      </w:rPr>
+    </w:lvl>
+    <w:lvl w:ilvl="4" w:tplc="14090003" w:tentative="1">
+      <w:start w:val="1"/>
+      <w:numFmt w:val="bullet"/>
+      <w:lvlText w:val="o"/>
+      <w:lvlJc w:val="left"/>
+      <w:pPr>
+        <w:ind w:left="3960" w:hanging="360"/>
+      </w:pPr>
+      <w:rPr>
+        <w:rFonts w:ascii="Courier New" w:hAnsi="Courier New" w:cs="Courier New" w:hint="default"/>
+      </w:rPr>
+    </w:lvl>
+    <w:lvl w:ilvl="5" w:tplc="14090005" w:tentative="1">
+      <w:start w:val="1"/>
+      <w:numFmt w:val="bullet"/>
+      <w:lvlText w:val=""/>
+      <w:lvlJc w:val="left"/>
+      <w:pPr>
+        <w:ind w:left="4680" w:hanging="360"/>
+      </w:pPr>
+      <w:rPr>
+        <w:rFonts w:ascii="Wingdings" w:hAnsi="Wingdings" w:hint="default"/>
+      </w:rPr>
+    </w:lvl>
+    <w:lvl w:ilvl="6" w:tplc="14090001" w:tentative="1">
+      <w:start w:val="1"/>
+      <w:numFmt w:val="bullet"/>
+      <w:lvlText w:val=""/>
+      <w:lvlJc w:val="left"/>
+      <w:pPr>
+        <w:ind w:left="5400" w:hanging="360"/>
+      </w:pPr>
+      <w:rPr>
+        <w:rFonts w:ascii="Symbol" w:hAnsi="Symbol" w:hint="default"/>
+      </w:rPr>
+    </w:lvl>
+    <w:lvl w:ilvl="7" w:tplc="14090003" w:tentative="1">
+      <w:start w:val="1"/>
+      <w:numFmt w:val="bullet"/>
+      <w:lvlText w:val="o"/>
+      <w:lvlJc w:val="left"/>
+      <w:pPr>
+        <w:ind w:left="6120" w:hanging="360"/>
+      </w:pPr>
+      <w:rPr>
+        <w:rFonts w:ascii="Courier New" w:hAnsi="Courier New" w:cs="Courier New" w:hint="default"/>
+      </w:rPr>
+    </w:lvl>
+    <w:lvl w:ilvl="8" w:tplc="14090005" w:tentative="1">
+      <w:start w:val="1"/>
+      <w:numFmt w:val="bullet"/>
+      <w:lvlText w:val=""/>
+      <w:lvlJc w:val="left"/>
+      <w:pPr>
+        <w:ind w:left="6840" w:hanging="360"/>
+      </w:pPr>
+      <w:rPr>
+        <w:rFonts w:ascii="Wingdings" w:hAnsi="Wingdings" w:hint="default"/>
+      </w:rPr>
+    </w:lvl>
+  </w:abstractNum>
+  <w:abstractNum w:abstractNumId="2" w15:restartNumberingAfterBreak="0">
     <w:nsid w:val="04DB7318"/>
     <w:multiLevelType w:val="hybridMultilevel"/>
     <w:tmpl w:val="403E057A"/>
@@ -2637,7 +2820,7 @@
       </w:rPr>
     </w:lvl>
   </w:abstractNum>
-  <w:abstractNum w:abstractNumId="2" w15:restartNumberingAfterBreak="0">
+  <w:abstractNum w:abstractNumId="3" w15:restartNumberingAfterBreak="0">
     <w:nsid w:val="09B04ED8"/>
     <w:multiLevelType w:val="hybridMultilevel"/>
     <w:tmpl w:val="FD1CDA50"/>
@@ -2750,7 +2933,7 @@
       </w:rPr>
     </w:lvl>
   </w:abstractNum>
-  <w:abstractNum w:abstractNumId="3" w15:restartNumberingAfterBreak="0">
+  <w:abstractNum w:abstractNumId="4" w15:restartNumberingAfterBreak="0">
     <w:nsid w:val="0F30518A"/>
     <w:multiLevelType w:val="hybridMultilevel"/>
     <w:tmpl w:val="D83885E4"/>
@@ -2863,7 +3046,7 @@
       </w:rPr>
     </w:lvl>
   </w:abstractNum>
-  <w:abstractNum w:abstractNumId="4" w15:restartNumberingAfterBreak="0">
+  <w:abstractNum w:abstractNumId="5" w15:restartNumberingAfterBreak="0">
     <w:nsid w:val="129C1CAF"/>
     <w:multiLevelType w:val="hybridMultilevel"/>
     <w:tmpl w:val="24068138"/>
@@ -2976,7 +3159,7 @@
       </w:rPr>
     </w:lvl>
   </w:abstractNum>
-  <w:abstractNum w:abstractNumId="5" w15:restartNumberingAfterBreak="0">
+  <w:abstractNum w:abstractNumId="6" w15:restartNumberingAfterBreak="0">
     <w:nsid w:val="130B48EA"/>
     <w:multiLevelType w:val="hybridMultilevel"/>
     <w:tmpl w:val="F718019E"/>
@@ -3089,7 +3272,7 @@
       </w:rPr>
     </w:lvl>
   </w:abstractNum>
-  <w:abstractNum w:abstractNumId="6" w15:restartNumberingAfterBreak="0">
+  <w:abstractNum w:abstractNumId="7" w15:restartNumberingAfterBreak="0">
     <w:nsid w:val="13486003"/>
     <w:multiLevelType w:val="hybridMultilevel"/>
     <w:tmpl w:val="59F2EAFC"/>
@@ -3202,7 +3385,7 @@
       </w:rPr>
     </w:lvl>
   </w:abstractNum>
-  <w:abstractNum w:abstractNumId="7" w15:restartNumberingAfterBreak="0">
+  <w:abstractNum w:abstractNumId="8" w15:restartNumberingAfterBreak="0">
     <w:nsid w:val="18511B2D"/>
     <w:multiLevelType w:val="hybridMultilevel"/>
     <w:tmpl w:val="86CE266E"/>
@@ -3315,7 +3498,7 @@
       </w:rPr>
     </w:lvl>
   </w:abstractNum>
-  <w:abstractNum w:abstractNumId="8" w15:restartNumberingAfterBreak="0">
+  <w:abstractNum w:abstractNumId="9" w15:restartNumberingAfterBreak="0">
     <w:nsid w:val="20AA5371"/>
     <w:multiLevelType w:val="hybridMultilevel"/>
     <w:tmpl w:val="B0E6043E"/>
@@ -3428,7 +3611,7 @@
       </w:rPr>
     </w:lvl>
   </w:abstractNum>
-  <w:abstractNum w:abstractNumId="9" w15:restartNumberingAfterBreak="0">
+  <w:abstractNum w:abstractNumId="10" w15:restartNumberingAfterBreak="0">
     <w:nsid w:val="231754B4"/>
     <w:multiLevelType w:val="hybridMultilevel"/>
     <w:tmpl w:val="77C07D22"/>
@@ -3541,7 +3724,7 @@
       </w:rPr>
     </w:lvl>
   </w:abstractNum>
-  <w:abstractNum w:abstractNumId="10" w15:restartNumberingAfterBreak="0">
+  <w:abstractNum w:abstractNumId="11" w15:restartNumberingAfterBreak="0">
     <w:nsid w:val="23F76153"/>
     <w:multiLevelType w:val="hybridMultilevel"/>
     <w:tmpl w:val="3CD65B94"/>
@@ -3654,7 +3837,7 @@
       </w:rPr>
     </w:lvl>
   </w:abstractNum>
-  <w:abstractNum w:abstractNumId="11" w15:restartNumberingAfterBreak="0">
+  <w:abstractNum w:abstractNumId="12" w15:restartNumberingAfterBreak="0">
     <w:nsid w:val="27B45CE9"/>
     <w:multiLevelType w:val="hybridMultilevel"/>
     <w:tmpl w:val="601A407E"/>
@@ -3767,7 +3950,7 @@
       </w:rPr>
     </w:lvl>
   </w:abstractNum>
-  <w:abstractNum w:abstractNumId="12" w15:restartNumberingAfterBreak="0">
+  <w:abstractNum w:abstractNumId="13" w15:restartNumberingAfterBreak="0">
     <w:nsid w:val="336D0A92"/>
     <w:multiLevelType w:val="hybridMultilevel"/>
     <w:tmpl w:val="661222B0"/>
@@ -3880,7 +4063,7 @@
       </w:rPr>
     </w:lvl>
   </w:abstractNum>
-  <w:abstractNum w:abstractNumId="13" w15:restartNumberingAfterBreak="0">
+  <w:abstractNum w:abstractNumId="14" w15:restartNumberingAfterBreak="0">
     <w:nsid w:val="34783041"/>
     <w:multiLevelType w:val="hybridMultilevel"/>
     <w:tmpl w:val="C07E1A66"/>
@@ -3966,7 +4149,120 @@
       </w:pPr>
     </w:lvl>
   </w:abstractNum>
-  <w:abstractNum w:abstractNumId="14" w15:restartNumberingAfterBreak="0">
+  <w:abstractNum w:abstractNumId="15" w15:restartNumberingAfterBreak="0">
+    <w:nsid w:val="38D50418"/>
+    <w:multiLevelType w:val="hybridMultilevel"/>
+    <w:tmpl w:val="9188AC8C"/>
+    <w:lvl w:ilvl="0" w:tplc="14090001">
+      <w:start w:val="1"/>
+      <w:numFmt w:val="bullet"/>
+      <w:lvlText w:val=""/>
+      <w:lvlJc w:val="left"/>
+      <w:pPr>
+        <w:ind w:left="1080" w:hanging="360"/>
+      </w:pPr>
+      <w:rPr>
+        <w:rFonts w:ascii="Symbol" w:hAnsi="Symbol" w:hint="default"/>
+      </w:rPr>
+    </w:lvl>
+    <w:lvl w:ilvl="1" w:tplc="14090003" w:tentative="1">
+      <w:start w:val="1"/>
+      <w:numFmt w:val="bullet"/>
+      <w:lvlText w:val="o"/>
+      <w:lvlJc w:val="left"/>
+      <w:pPr>
+        <w:ind w:left="1800" w:hanging="360"/>
+      </w:pPr>
+      <w:rPr>
+        <w:rFonts w:ascii="Courier New" w:hAnsi="Courier New" w:cs="Courier New" w:hint="default"/>
+      </w:rPr>
+    </w:lvl>
+    <w:lvl w:ilvl="2" w:tplc="14090005" w:tentative="1">
+      <w:start w:val="1"/>
+      <w:numFmt w:val="bullet"/>
+      <w:lvlText w:val=""/>
+      <w:lvlJc w:val="left"/>
+      <w:pPr>
+        <w:ind w:left="2520" w:hanging="360"/>
+      </w:pPr>
+      <w:rPr>
+        <w:rFonts w:ascii="Wingdings" w:hAnsi="Wingdings" w:hint="default"/>
+      </w:rPr>
+    </w:lvl>
+    <w:lvl w:ilvl="3" w:tplc="14090001" w:tentative="1">
+      <w:start w:val="1"/>
+      <w:numFmt w:val="bullet"/>
+      <w:lvlText w:val=""/>
+      <w:lvlJc w:val="left"/>
+      <w:pPr>
+        <w:ind w:left="3240" w:hanging="360"/>
+      </w:pPr>
+      <w:rPr>
+        <w:rFonts w:ascii="Symbol" w:hAnsi="Symbol" w:hint="default"/>
+      </w:rPr>
+    </w:lvl>
+    <w:lvl w:ilvl="4" w:tplc="14090003" w:tentative="1">
+      <w:start w:val="1"/>
+      <w:numFmt w:val="bullet"/>
+      <w:lvlText w:val="o"/>
+      <w:lvlJc w:val="left"/>
+      <w:pPr>
+        <w:ind w:left="3960" w:hanging="360"/>
+      </w:pPr>
+      <w:rPr>
+        <w:rFonts w:ascii="Courier New" w:hAnsi="Courier New" w:cs="Courier New" w:hint="default"/>
+      </w:rPr>
+    </w:lvl>
+    <w:lvl w:ilvl="5" w:tplc="14090005" w:tentative="1">
+      <w:start w:val="1"/>
+      <w:numFmt w:val="bullet"/>
+      <w:lvlText w:val=""/>
+      <w:lvlJc w:val="left"/>
+      <w:pPr>
+        <w:ind w:left="4680" w:hanging="360"/>
+      </w:pPr>
+      <w:rPr>
+        <w:rFonts w:ascii="Wingdings" w:hAnsi="Wingdings" w:hint="default"/>
+      </w:rPr>
+    </w:lvl>
+    <w:lvl w:ilvl="6" w:tplc="14090001" w:tentative="1">
+      <w:start w:val="1"/>
+      <w:numFmt w:val="bullet"/>
+      <w:lvlText w:val=""/>
+      <w:lvlJc w:val="left"/>
+      <w:pPr>
+        <w:ind w:left="5400" w:hanging="360"/>
+      </w:pPr>
+      <w:rPr>
+        <w:rFonts w:ascii="Symbol" w:hAnsi="Symbol" w:hint="default"/>
+      </w:rPr>
+    </w:lvl>
+    <w:lvl w:ilvl="7" w:tplc="14090003" w:tentative="1">
+      <w:start w:val="1"/>
+      <w:numFmt w:val="bullet"/>
+      <w:lvlText w:val="o"/>
+      <w:lvlJc w:val="left"/>
+      <w:pPr>
+        <w:ind w:left="6120" w:hanging="360"/>
+      </w:pPr>
+      <w:rPr>
+        <w:rFonts w:ascii="Courier New" w:hAnsi="Courier New" w:cs="Courier New" w:hint="default"/>
+      </w:rPr>
+    </w:lvl>
+    <w:lvl w:ilvl="8" w:tplc="14090005" w:tentative="1">
+      <w:start w:val="1"/>
+      <w:numFmt w:val="bullet"/>
+      <w:lvlText w:val=""/>
+      <w:lvlJc w:val="left"/>
+      <w:pPr>
+        <w:ind w:left="6840" w:hanging="360"/>
+      </w:pPr>
+      <w:rPr>
+        <w:rFonts w:ascii="Wingdings" w:hAnsi="Wingdings" w:hint="default"/>
+      </w:rPr>
+    </w:lvl>
+  </w:abstractNum>
+  <w:abstractNum w:abstractNumId="16" w15:restartNumberingAfterBreak="0">
     <w:nsid w:val="391A4D6A"/>
     <w:multiLevelType w:val="hybridMultilevel"/>
     <w:tmpl w:val="ECDC33CE"/>
@@ -4079,7 +4375,233 @@
       </w:rPr>
     </w:lvl>
   </w:abstractNum>
-  <w:abstractNum w:abstractNumId="15" w15:restartNumberingAfterBreak="0">
+  <w:abstractNum w:abstractNumId="17" w15:restartNumberingAfterBreak="0">
+    <w:nsid w:val="3BA74860"/>
+    <w:multiLevelType w:val="hybridMultilevel"/>
+    <w:tmpl w:val="B00E7A92"/>
+    <w:lvl w:ilvl="0" w:tplc="1409000B">
+      <w:start w:val="1"/>
+      <w:numFmt w:val="bullet"/>
+      <w:lvlText w:val=""/>
+      <w:lvlJc w:val="left"/>
+      <w:pPr>
+        <w:ind w:left="720" w:hanging="360"/>
+      </w:pPr>
+      <w:rPr>
+        <w:rFonts w:ascii="Wingdings" w:hAnsi="Wingdings" w:hint="default"/>
+      </w:rPr>
+    </w:lvl>
+    <w:lvl w:ilvl="1" w:tplc="14090003" w:tentative="1">
+      <w:start w:val="1"/>
+      <w:numFmt w:val="bullet"/>
+      <w:lvlText w:val="o"/>
+      <w:lvlJc w:val="left"/>
+      <w:pPr>
+        <w:ind w:left="1440" w:hanging="360"/>
+      </w:pPr>
+      <w:rPr>
+        <w:rFonts w:ascii="Courier New" w:hAnsi="Courier New" w:cs="Courier New" w:hint="default"/>
+      </w:rPr>
+    </w:lvl>
+    <w:lvl w:ilvl="2" w:tplc="14090005" w:tentative="1">
+      <w:start w:val="1"/>
+      <w:numFmt w:val="bullet"/>
+      <w:lvlText w:val=""/>
+      <w:lvlJc w:val="left"/>
+      <w:pPr>
+        <w:ind w:left="2160" w:hanging="360"/>
+      </w:pPr>
+      <w:rPr>
+        <w:rFonts w:ascii="Wingdings" w:hAnsi="Wingdings" w:hint="default"/>
+      </w:rPr>
+    </w:lvl>
+    <w:lvl w:ilvl="3" w:tplc="14090001" w:tentative="1">
+      <w:start w:val="1"/>
+      <w:numFmt w:val="bullet"/>
+      <w:lvlText w:val=""/>
+      <w:lvlJc w:val="left"/>
+      <w:pPr>
+        <w:ind w:left="2880" w:hanging="360"/>
+      </w:pPr>
+      <w:rPr>
+        <w:rFonts w:ascii="Symbol" w:hAnsi="Symbol" w:hint="default"/>
+      </w:rPr>
+    </w:lvl>
+    <w:lvl w:ilvl="4" w:tplc="14090003" w:tentative="1">
+      <w:start w:val="1"/>
+      <w:numFmt w:val="bullet"/>
+      <w:lvlText w:val="o"/>
+      <w:lvlJc w:val="left"/>
+      <w:pPr>
+        <w:ind w:left="3600" w:hanging="360"/>
+      </w:pPr>
+      <w:rPr>
+        <w:rFonts w:ascii="Courier New" w:hAnsi="Courier New" w:cs="Courier New" w:hint="default"/>
+      </w:rPr>
+    </w:lvl>
+    <w:lvl w:ilvl="5" w:tplc="14090005" w:tentative="1">
+      <w:start w:val="1"/>
+      <w:numFmt w:val="bullet"/>
+      <w:lvlText w:val=""/>
+      <w:lvlJc w:val="left"/>
+      <w:pPr>
+        <w:ind w:left="4320" w:hanging="360"/>
+      </w:pPr>
+      <w:rPr>
+        <w:rFonts w:ascii="Wingdings" w:hAnsi="Wingdings" w:hint="default"/>
+      </w:rPr>
+    </w:lvl>
+    <w:lvl w:ilvl="6" w:tplc="14090001" w:tentative="1">
+      <w:start w:val="1"/>
+      <w:numFmt w:val="bullet"/>
+      <w:lvlText w:val=""/>
+      <w:lvlJc w:val="left"/>
+      <w:pPr>
+        <w:ind w:left="5040" w:hanging="360"/>
+      </w:pPr>
+      <w:rPr>
+        <w:rFonts w:ascii="Symbol" w:hAnsi="Symbol" w:hint="default"/>
+      </w:rPr>
+    </w:lvl>
+    <w:lvl w:ilvl="7" w:tplc="14090003" w:tentative="1">
+      <w:start w:val="1"/>
+      <w:numFmt w:val="bullet"/>
+      <w:lvlText w:val="o"/>
+      <w:lvlJc w:val="left"/>
+      <w:pPr>
+        <w:ind w:left="5760" w:hanging="360"/>
+      </w:pPr>
+      <w:rPr>
+        <w:rFonts w:ascii="Courier New" w:hAnsi="Courier New" w:cs="Courier New" w:hint="default"/>
+      </w:rPr>
+    </w:lvl>
+    <w:lvl w:ilvl="8" w:tplc="14090005" w:tentative="1">
+      <w:start w:val="1"/>
+      <w:numFmt w:val="bullet"/>
+      <w:lvlText w:val=""/>
+      <w:lvlJc w:val="left"/>
+      <w:pPr>
+        <w:ind w:left="6480" w:hanging="360"/>
+      </w:pPr>
+      <w:rPr>
+        <w:rFonts w:ascii="Wingdings" w:hAnsi="Wingdings" w:hint="default"/>
+      </w:rPr>
+    </w:lvl>
+  </w:abstractNum>
+  <w:abstractNum w:abstractNumId="18" w15:restartNumberingAfterBreak="0">
+    <w:nsid w:val="3D6D3EDE"/>
+    <w:multiLevelType w:val="hybridMultilevel"/>
+    <w:tmpl w:val="35BE0814"/>
+    <w:lvl w:ilvl="0" w:tplc="1409000B">
+      <w:start w:val="1"/>
+      <w:numFmt w:val="bullet"/>
+      <w:lvlText w:val=""/>
+      <w:lvlJc w:val="left"/>
+      <w:pPr>
+        <w:ind w:left="720" w:hanging="360"/>
+      </w:pPr>
+      <w:rPr>
+        <w:rFonts w:ascii="Wingdings" w:hAnsi="Wingdings" w:hint="default"/>
+      </w:rPr>
+    </w:lvl>
+    <w:lvl w:ilvl="1" w:tplc="14090003" w:tentative="1">
+      <w:start w:val="1"/>
+      <w:numFmt w:val="bullet"/>
+      <w:lvlText w:val="o"/>
+      <w:lvlJc w:val="left"/>
+      <w:pPr>
+        <w:ind w:left="1440" w:hanging="360"/>
+      </w:pPr>
+      <w:rPr>
+        <w:rFonts w:ascii="Courier New" w:hAnsi="Courier New" w:cs="Courier New" w:hint="default"/>
+      </w:rPr>
+    </w:lvl>
+    <w:lvl w:ilvl="2" w:tplc="14090005" w:tentative="1">
+      <w:start w:val="1"/>
+      <w:numFmt w:val="bullet"/>
+      <w:lvlText w:val=""/>
+      <w:lvlJc w:val="left"/>
+      <w:pPr>
+        <w:ind w:left="2160" w:hanging="360"/>
+      </w:pPr>
+      <w:rPr>
+        <w:rFonts w:ascii="Wingdings" w:hAnsi="Wingdings" w:hint="default"/>
+      </w:rPr>
+    </w:lvl>
+    <w:lvl w:ilvl="3" w:tplc="14090001" w:tentative="1">
+      <w:start w:val="1"/>
+      <w:numFmt w:val="bullet"/>
+      <w:lvlText w:val=""/>
+      <w:lvlJc w:val="left"/>
+      <w:pPr>
+        <w:ind w:left="2880" w:hanging="360"/>
+      </w:pPr>
+      <w:rPr>
+        <w:rFonts w:ascii="Symbol" w:hAnsi="Symbol" w:hint="default"/>
+      </w:rPr>
+    </w:lvl>
+    <w:lvl w:ilvl="4" w:tplc="14090003" w:tentative="1">
+      <w:start w:val="1"/>
+      <w:numFmt w:val="bullet"/>
+      <w:lvlText w:val="o"/>
+      <w:lvlJc w:val="left"/>
+      <w:pPr>
+        <w:ind w:left="3600" w:hanging="360"/>
+      </w:pPr>
+      <w:rPr>
+        <w:rFonts w:ascii="Courier New" w:hAnsi="Courier New" w:cs="Courier New" w:hint="default"/>
+      </w:rPr>
+    </w:lvl>
+    <w:lvl w:ilvl="5" w:tplc="14090005" w:tentative="1">
+      <w:start w:val="1"/>
+      <w:numFmt w:val="bullet"/>
+      <w:lvlText w:val=""/>
+      <w:lvlJc w:val="left"/>
+      <w:pPr>
+        <w:ind w:left="4320" w:hanging="360"/>
+      </w:pPr>
+      <w:rPr>
+        <w:rFonts w:ascii="Wingdings" w:hAnsi="Wingdings" w:hint="default"/>
+      </w:rPr>
+    </w:lvl>
+    <w:lvl w:ilvl="6" w:tplc="14090001" w:tentative="1">
+      <w:start w:val="1"/>
+      <w:numFmt w:val="bullet"/>
+      <w:lvlText w:val=""/>
+      <w:lvlJc w:val="left"/>
+      <w:pPr>
+        <w:ind w:left="5040" w:hanging="360"/>
+      </w:pPr>
+      <w:rPr>
+        <w:rFonts w:ascii="Symbol" w:hAnsi="Symbol" w:hint="default"/>
+      </w:rPr>
+    </w:lvl>
+    <w:lvl w:ilvl="7" w:tplc="14090003" w:tentative="1">
+      <w:start w:val="1"/>
+      <w:numFmt w:val="bullet"/>
+      <w:lvlText w:val="o"/>
+      <w:lvlJc w:val="left"/>
+      <w:pPr>
+        <w:ind w:left="5760" w:hanging="360"/>
+      </w:pPr>
+      <w:rPr>
+        <w:rFonts w:ascii="Courier New" w:hAnsi="Courier New" w:cs="Courier New" w:hint="default"/>
+      </w:rPr>
+    </w:lvl>
+    <w:lvl w:ilvl="8" w:tplc="14090005" w:tentative="1">
+      <w:start w:val="1"/>
+      <w:numFmt w:val="bullet"/>
+      <w:lvlText w:val=""/>
+      <w:lvlJc w:val="left"/>
+      <w:pPr>
+        <w:ind w:left="6480" w:hanging="360"/>
+      </w:pPr>
+      <w:rPr>
+        <w:rFonts w:ascii="Wingdings" w:hAnsi="Wingdings" w:hint="default"/>
+      </w:rPr>
+    </w:lvl>
+  </w:abstractNum>
+  <w:abstractNum w:abstractNumId="19" w15:restartNumberingAfterBreak="0">
     <w:nsid w:val="43635FC6"/>
     <w:multiLevelType w:val="hybridMultilevel"/>
     <w:tmpl w:val="E13C46E4"/>
@@ -4192,7 +4714,7 @@
       </w:rPr>
     </w:lvl>
   </w:abstractNum>
-  <w:abstractNum w:abstractNumId="16" w15:restartNumberingAfterBreak="0">
+  <w:abstractNum w:abstractNumId="20" w15:restartNumberingAfterBreak="0">
     <w:nsid w:val="45C72CCC"/>
     <w:multiLevelType w:val="hybridMultilevel"/>
     <w:tmpl w:val="05DE98EA"/>
@@ -4305,7 +4827,7 @@
       </w:rPr>
     </w:lvl>
   </w:abstractNum>
-  <w:abstractNum w:abstractNumId="17" w15:restartNumberingAfterBreak="0">
+  <w:abstractNum w:abstractNumId="21" w15:restartNumberingAfterBreak="0">
     <w:nsid w:val="47071194"/>
     <w:multiLevelType w:val="hybridMultilevel"/>
     <w:tmpl w:val="FEBAC258"/>
@@ -4418,7 +4940,7 @@
       </w:rPr>
     </w:lvl>
   </w:abstractNum>
-  <w:abstractNum w:abstractNumId="18" w15:restartNumberingAfterBreak="0">
+  <w:abstractNum w:abstractNumId="22" w15:restartNumberingAfterBreak="0">
     <w:nsid w:val="4A7D54CE"/>
     <w:multiLevelType w:val="hybridMultilevel"/>
     <w:tmpl w:val="5E58C1A6"/>
@@ -4531,7 +5053,7 @@
       </w:rPr>
     </w:lvl>
   </w:abstractNum>
-  <w:abstractNum w:abstractNumId="19" w15:restartNumberingAfterBreak="0">
+  <w:abstractNum w:abstractNumId="23" w15:restartNumberingAfterBreak="0">
     <w:nsid w:val="4B1E1238"/>
     <w:multiLevelType w:val="hybridMultilevel"/>
     <w:tmpl w:val="7A9A0544"/>
@@ -4644,7 +5166,7 @@
       </w:rPr>
     </w:lvl>
   </w:abstractNum>
-  <w:abstractNum w:abstractNumId="20" w15:restartNumberingAfterBreak="0">
+  <w:abstractNum w:abstractNumId="24" w15:restartNumberingAfterBreak="0">
     <w:nsid w:val="5002281B"/>
     <w:multiLevelType w:val="hybridMultilevel"/>
     <w:tmpl w:val="4296DA1C"/>
@@ -4757,7 +5279,7 @@
       </w:rPr>
     </w:lvl>
   </w:abstractNum>
-  <w:abstractNum w:abstractNumId="21" w15:restartNumberingAfterBreak="0">
+  <w:abstractNum w:abstractNumId="25" w15:restartNumberingAfterBreak="0">
     <w:nsid w:val="52751F82"/>
     <w:multiLevelType w:val="hybridMultilevel"/>
     <w:tmpl w:val="C91A7CCC"/>
@@ -4870,7 +5392,7 @@
       </w:rPr>
     </w:lvl>
   </w:abstractNum>
-  <w:abstractNum w:abstractNumId="22" w15:restartNumberingAfterBreak="0">
+  <w:abstractNum w:abstractNumId="26" w15:restartNumberingAfterBreak="0">
     <w:nsid w:val="533B49D6"/>
     <w:multiLevelType w:val="hybridMultilevel"/>
     <w:tmpl w:val="A13C05BE"/>
@@ -4983,7 +5505,7 @@
       </w:rPr>
     </w:lvl>
   </w:abstractNum>
-  <w:abstractNum w:abstractNumId="23" w15:restartNumberingAfterBreak="0">
+  <w:abstractNum w:abstractNumId="27" w15:restartNumberingAfterBreak="0">
     <w:nsid w:val="5382631C"/>
     <w:multiLevelType w:val="hybridMultilevel"/>
     <w:tmpl w:val="F8743C84"/>
@@ -5096,7 +5618,7 @@
       </w:rPr>
     </w:lvl>
   </w:abstractNum>
-  <w:abstractNum w:abstractNumId="24" w15:restartNumberingAfterBreak="0">
+  <w:abstractNum w:abstractNumId="28" w15:restartNumberingAfterBreak="0">
     <w:nsid w:val="5942150A"/>
     <w:multiLevelType w:val="hybridMultilevel"/>
     <w:tmpl w:val="B09AA07A"/>
@@ -5209,7 +5731,7 @@
       </w:rPr>
     </w:lvl>
   </w:abstractNum>
-  <w:abstractNum w:abstractNumId="25" w15:restartNumberingAfterBreak="0">
+  <w:abstractNum w:abstractNumId="29" w15:restartNumberingAfterBreak="0">
     <w:nsid w:val="594B56D6"/>
     <w:multiLevelType w:val="hybridMultilevel"/>
     <w:tmpl w:val="40F0A40A"/>
@@ -5322,7 +5844,7 @@
       </w:rPr>
     </w:lvl>
   </w:abstractNum>
-  <w:abstractNum w:abstractNumId="26" w15:restartNumberingAfterBreak="0">
+  <w:abstractNum w:abstractNumId="30" w15:restartNumberingAfterBreak="0">
     <w:nsid w:val="5A1179DF"/>
     <w:multiLevelType w:val="hybridMultilevel"/>
     <w:tmpl w:val="4F82B780"/>
@@ -5435,7 +5957,7 @@
       </w:rPr>
     </w:lvl>
   </w:abstractNum>
-  <w:abstractNum w:abstractNumId="27" w15:restartNumberingAfterBreak="0">
+  <w:abstractNum w:abstractNumId="31" w15:restartNumberingAfterBreak="0">
     <w:nsid w:val="5B325831"/>
     <w:multiLevelType w:val="hybridMultilevel"/>
     <w:tmpl w:val="1B7E2218"/>
@@ -5548,7 +6070,7 @@
       </w:rPr>
     </w:lvl>
   </w:abstractNum>
-  <w:abstractNum w:abstractNumId="28" w15:restartNumberingAfterBreak="0">
+  <w:abstractNum w:abstractNumId="32" w15:restartNumberingAfterBreak="0">
     <w:nsid w:val="5D6F3163"/>
     <w:multiLevelType w:val="hybridMultilevel"/>
     <w:tmpl w:val="CA6660EC"/>
@@ -5661,7 +6183,7 @@
       </w:rPr>
     </w:lvl>
   </w:abstractNum>
-  <w:abstractNum w:abstractNumId="29" w15:restartNumberingAfterBreak="0">
+  <w:abstractNum w:abstractNumId="33" w15:restartNumberingAfterBreak="0">
     <w:nsid w:val="62BC04D7"/>
     <w:multiLevelType w:val="hybridMultilevel"/>
     <w:tmpl w:val="CA141406"/>
@@ -5774,7 +6296,7 @@
       </w:rPr>
     </w:lvl>
   </w:abstractNum>
-  <w:abstractNum w:abstractNumId="30" w15:restartNumberingAfterBreak="0">
+  <w:abstractNum w:abstractNumId="34" w15:restartNumberingAfterBreak="0">
     <w:nsid w:val="6378431E"/>
     <w:multiLevelType w:val="hybridMultilevel"/>
     <w:tmpl w:val="2460F732"/>
@@ -5887,7 +6409,7 @@
       </w:rPr>
     </w:lvl>
   </w:abstractNum>
-  <w:abstractNum w:abstractNumId="31" w15:restartNumberingAfterBreak="0">
+  <w:abstractNum w:abstractNumId="35" w15:restartNumberingAfterBreak="0">
     <w:nsid w:val="63D646A6"/>
     <w:multiLevelType w:val="hybridMultilevel"/>
     <w:tmpl w:val="27D0BDEE"/>
@@ -6000,7 +6522,7 @@
       </w:rPr>
     </w:lvl>
   </w:abstractNum>
-  <w:abstractNum w:abstractNumId="32" w15:restartNumberingAfterBreak="0">
+  <w:abstractNum w:abstractNumId="36" w15:restartNumberingAfterBreak="0">
     <w:nsid w:val="69AB0214"/>
     <w:multiLevelType w:val="hybridMultilevel"/>
     <w:tmpl w:val="ABA0A7EA"/>
@@ -6113,7 +6635,7 @@
       </w:rPr>
     </w:lvl>
   </w:abstractNum>
-  <w:abstractNum w:abstractNumId="33" w15:restartNumberingAfterBreak="0">
+  <w:abstractNum w:abstractNumId="37" w15:restartNumberingAfterBreak="0">
     <w:nsid w:val="69BF1164"/>
     <w:multiLevelType w:val="hybridMultilevel"/>
     <w:tmpl w:val="D22C5FAE"/>
@@ -6226,7 +6748,7 @@
       </w:rPr>
     </w:lvl>
   </w:abstractNum>
-  <w:abstractNum w:abstractNumId="34" w15:restartNumberingAfterBreak="0">
+  <w:abstractNum w:abstractNumId="38" w15:restartNumberingAfterBreak="0">
     <w:nsid w:val="6A5D3547"/>
     <w:multiLevelType w:val="hybridMultilevel"/>
     <w:tmpl w:val="24622E16"/>
@@ -6312,7 +6834,7 @@
       </w:pPr>
     </w:lvl>
   </w:abstractNum>
-  <w:abstractNum w:abstractNumId="35" w15:restartNumberingAfterBreak="0">
+  <w:abstractNum w:abstractNumId="39" w15:restartNumberingAfterBreak="0">
     <w:nsid w:val="71B447CE"/>
     <w:multiLevelType w:val="hybridMultilevel"/>
     <w:tmpl w:val="BED22150"/>
@@ -6398,7 +6920,7 @@
       </w:pPr>
     </w:lvl>
   </w:abstractNum>
-  <w:abstractNum w:abstractNumId="36" w15:restartNumberingAfterBreak="0">
+  <w:abstractNum w:abstractNumId="40" w15:restartNumberingAfterBreak="0">
     <w:nsid w:val="736E02A0"/>
     <w:multiLevelType w:val="hybridMultilevel"/>
     <w:tmpl w:val="D4C416BA"/>
@@ -6511,7 +7033,7 @@
       </w:rPr>
     </w:lvl>
   </w:abstractNum>
-  <w:abstractNum w:abstractNumId="37" w15:restartNumberingAfterBreak="0">
+  <w:abstractNum w:abstractNumId="41" w15:restartNumberingAfterBreak="0">
     <w:nsid w:val="747E5028"/>
     <w:multiLevelType w:val="hybridMultilevel"/>
     <w:tmpl w:val="884084A6"/>
@@ -6624,7 +7146,7 @@
       </w:rPr>
     </w:lvl>
   </w:abstractNum>
-  <w:abstractNum w:abstractNumId="38" w15:restartNumberingAfterBreak="0">
+  <w:abstractNum w:abstractNumId="42" w15:restartNumberingAfterBreak="0">
     <w:nsid w:val="76F96DF6"/>
     <w:multiLevelType w:val="hybridMultilevel"/>
     <w:tmpl w:val="A7EEDE80"/>
@@ -6737,7 +7259,7 @@
       </w:rPr>
     </w:lvl>
   </w:abstractNum>
-  <w:abstractNum w:abstractNumId="39" w15:restartNumberingAfterBreak="0">
+  <w:abstractNum w:abstractNumId="43" w15:restartNumberingAfterBreak="0">
     <w:nsid w:val="7A2A6BC7"/>
     <w:multiLevelType w:val="hybridMultilevel"/>
     <w:tmpl w:val="F634BC70"/>
@@ -6850,7 +7372,7 @@
       </w:rPr>
     </w:lvl>
   </w:abstractNum>
-  <w:abstractNum w:abstractNumId="40" w15:restartNumberingAfterBreak="0">
+  <w:abstractNum w:abstractNumId="44" w15:restartNumberingAfterBreak="0">
     <w:nsid w:val="7B583743"/>
     <w:multiLevelType w:val="hybridMultilevel"/>
     <w:tmpl w:val="AE7EBEDC"/>
@@ -6964,127 +7486,139 @@
     </w:lvl>
   </w:abstractNum>
   <w:num w:numId="1" w16cid:durableId="1165512763">
+    <w:abstractNumId w:val="14"/>
+  </w:num>
+  <w:num w:numId="2" w16cid:durableId="1410226306">
     <w:abstractNumId w:val="13"/>
   </w:num>
-  <w:num w:numId="2" w16cid:durableId="1410226306">
-    <w:abstractNumId w:val="12"/>
+  <w:num w:numId="3" w16cid:durableId="161047624">
+    <w:abstractNumId w:val="39"/>
   </w:num>
-  <w:num w:numId="3" w16cid:durableId="161047624">
+  <w:num w:numId="4" w16cid:durableId="190847059">
+    <w:abstractNumId w:val="26"/>
+  </w:num>
+  <w:num w:numId="5" w16cid:durableId="1940138651">
+    <w:abstractNumId w:val="22"/>
+  </w:num>
+  <w:num w:numId="6" w16cid:durableId="2110274552">
+    <w:abstractNumId w:val="38"/>
+  </w:num>
+  <w:num w:numId="7" w16cid:durableId="226452616">
+    <w:abstractNumId w:val="43"/>
+  </w:num>
+  <w:num w:numId="8" w16cid:durableId="561527463">
     <w:abstractNumId w:val="35"/>
   </w:num>
-  <w:num w:numId="4" w16cid:durableId="190847059">
-    <w:abstractNumId w:val="22"/>
-  </w:num>
-  <w:num w:numId="5" w16cid:durableId="1940138651">
-    <w:abstractNumId w:val="18"/>
-  </w:num>
-  <w:num w:numId="6" w16cid:durableId="2110274552">
-    <w:abstractNumId w:val="34"/>
-  </w:num>
-  <w:num w:numId="7" w16cid:durableId="226452616">
-    <w:abstractNumId w:val="39"/>
-  </w:num>
-  <w:num w:numId="8" w16cid:durableId="561527463">
-    <w:abstractNumId w:val="31"/>
-  </w:num>
   <w:num w:numId="9" w16cid:durableId="642808463">
-    <w:abstractNumId w:val="5"/>
+    <w:abstractNumId w:val="6"/>
   </w:num>
   <w:num w:numId="10" w16cid:durableId="1145976899">
-    <w:abstractNumId w:val="9"/>
+    <w:abstractNumId w:val="10"/>
   </w:num>
   <w:num w:numId="11" w16cid:durableId="1279600394">
-    <w:abstractNumId w:val="36"/>
+    <w:abstractNumId w:val="40"/>
   </w:num>
   <w:num w:numId="12" w16cid:durableId="1506631199">
-    <w:abstractNumId w:val="1"/>
+    <w:abstractNumId w:val="2"/>
   </w:num>
   <w:num w:numId="13" w16cid:durableId="1447239714">
-    <w:abstractNumId w:val="32"/>
+    <w:abstractNumId w:val="36"/>
   </w:num>
   <w:num w:numId="14" w16cid:durableId="215507393">
     <w:abstractNumId w:val="0"/>
   </w:num>
   <w:num w:numId="15" w16cid:durableId="533077183">
-    <w:abstractNumId w:val="14"/>
+    <w:abstractNumId w:val="16"/>
   </w:num>
   <w:num w:numId="16" w16cid:durableId="703359621">
+    <w:abstractNumId w:val="23"/>
+  </w:num>
+  <w:num w:numId="17" w16cid:durableId="561016370">
+    <w:abstractNumId w:val="27"/>
+  </w:num>
+  <w:num w:numId="18" w16cid:durableId="1307513178">
+    <w:abstractNumId w:val="44"/>
+  </w:num>
+  <w:num w:numId="19" w16cid:durableId="1446538309">
+    <w:abstractNumId w:val="4"/>
+  </w:num>
+  <w:num w:numId="20" w16cid:durableId="859588351">
+    <w:abstractNumId w:val="42"/>
+  </w:num>
+  <w:num w:numId="21" w16cid:durableId="210922972">
+    <w:abstractNumId w:val="34"/>
+  </w:num>
+  <w:num w:numId="22" w16cid:durableId="1311323104">
+    <w:abstractNumId w:val="20"/>
+  </w:num>
+  <w:num w:numId="23" w16cid:durableId="1192718517">
+    <w:abstractNumId w:val="24"/>
+  </w:num>
+  <w:num w:numId="24" w16cid:durableId="234249202">
+    <w:abstractNumId w:val="31"/>
+  </w:num>
+  <w:num w:numId="25" w16cid:durableId="120080924">
+    <w:abstractNumId w:val="29"/>
+  </w:num>
+  <w:num w:numId="26" w16cid:durableId="2027512418">
+    <w:abstractNumId w:val="11"/>
+  </w:num>
+  <w:num w:numId="27" w16cid:durableId="1093434929">
+    <w:abstractNumId w:val="37"/>
+  </w:num>
+  <w:num w:numId="28" w16cid:durableId="1046754379">
+    <w:abstractNumId w:val="25"/>
+  </w:num>
+  <w:num w:numId="29" w16cid:durableId="810175892">
+    <w:abstractNumId w:val="30"/>
+  </w:num>
+  <w:num w:numId="30" w16cid:durableId="362753876">
+    <w:abstractNumId w:val="33"/>
+  </w:num>
+  <w:num w:numId="31" w16cid:durableId="819735174">
+    <w:abstractNumId w:val="9"/>
+  </w:num>
+  <w:num w:numId="32" w16cid:durableId="1613437251">
+    <w:abstractNumId w:val="21"/>
+  </w:num>
+  <w:num w:numId="33" w16cid:durableId="780534737">
+    <w:abstractNumId w:val="8"/>
+  </w:num>
+  <w:num w:numId="34" w16cid:durableId="1459954462">
+    <w:abstractNumId w:val="32"/>
+  </w:num>
+  <w:num w:numId="35" w16cid:durableId="1850363102">
+    <w:abstractNumId w:val="7"/>
+  </w:num>
+  <w:num w:numId="36" w16cid:durableId="1925413363">
+    <w:abstractNumId w:val="12"/>
+  </w:num>
+  <w:num w:numId="37" w16cid:durableId="504368549">
+    <w:abstractNumId w:val="5"/>
+  </w:num>
+  <w:num w:numId="38" w16cid:durableId="621039377">
+    <w:abstractNumId w:val="3"/>
+  </w:num>
+  <w:num w:numId="39" w16cid:durableId="1906212331">
+    <w:abstractNumId w:val="41"/>
+  </w:num>
+  <w:num w:numId="40" w16cid:durableId="709568322">
     <w:abstractNumId w:val="19"/>
   </w:num>
-  <w:num w:numId="17" w16cid:durableId="561016370">
-    <w:abstractNumId w:val="23"/>
+  <w:num w:numId="41" w16cid:durableId="1048726488">
+    <w:abstractNumId w:val="28"/>
   </w:num>
-  <w:num w:numId="18" w16cid:durableId="1307513178">
-    <w:abstractNumId w:val="40"/>
+  <w:num w:numId="42" w16cid:durableId="1719157642">
+    <w:abstractNumId w:val="15"/>
   </w:num>
-  <w:num w:numId="19" w16cid:durableId="1446538309">
-    <w:abstractNumId w:val="3"/>
-  </w:num>
-  <w:num w:numId="20" w16cid:durableId="859588351">
-    <w:abstractNumId w:val="38"/>
-  </w:num>
-  <w:num w:numId="21" w16cid:durableId="210922972">
-    <w:abstractNumId w:val="30"/>
-  </w:num>
-  <w:num w:numId="22" w16cid:durableId="1311323104">
-    <w:abstractNumId w:val="16"/>
-  </w:num>
-  <w:num w:numId="23" w16cid:durableId="1192718517">
-    <w:abstractNumId w:val="20"/>
-  </w:num>
-  <w:num w:numId="24" w16cid:durableId="234249202">
-    <w:abstractNumId w:val="27"/>
-  </w:num>
-  <w:num w:numId="25" w16cid:durableId="120080924">
-    <w:abstractNumId w:val="25"/>
-  </w:num>
-  <w:num w:numId="26" w16cid:durableId="2027512418">
-    <w:abstractNumId w:val="10"/>
-  </w:num>
-  <w:num w:numId="27" w16cid:durableId="1093434929">
-    <w:abstractNumId w:val="33"/>
-  </w:num>
-  <w:num w:numId="28" w16cid:durableId="1046754379">
-    <w:abstractNumId w:val="21"/>
-  </w:num>
-  <w:num w:numId="29" w16cid:durableId="810175892">
-    <w:abstractNumId w:val="26"/>
-  </w:num>
-  <w:num w:numId="30" w16cid:durableId="362753876">
-    <w:abstractNumId w:val="29"/>
-  </w:num>
-  <w:num w:numId="31" w16cid:durableId="819735174">
-    <w:abstractNumId w:val="8"/>
-  </w:num>
-  <w:num w:numId="32" w16cid:durableId="1613437251">
+  <w:num w:numId="43" w16cid:durableId="1910652996">
     <w:abstractNumId w:val="17"/>
   </w:num>
-  <w:num w:numId="33" w16cid:durableId="780534737">
-    <w:abstractNumId w:val="7"/>
+  <w:num w:numId="44" w16cid:durableId="1505632224">
+    <w:abstractNumId w:val="1"/>
   </w:num>
-  <w:num w:numId="34" w16cid:durableId="1459954462">
-    <w:abstractNumId w:val="28"/>
-  </w:num>
-  <w:num w:numId="35" w16cid:durableId="1850363102">
-    <w:abstractNumId w:val="6"/>
-  </w:num>
-  <w:num w:numId="36" w16cid:durableId="1925413363">
-    <w:abstractNumId w:val="11"/>
-  </w:num>
-  <w:num w:numId="37" w16cid:durableId="504368549">
-    <w:abstractNumId w:val="4"/>
-  </w:num>
-  <w:num w:numId="38" w16cid:durableId="621039377">
-    <w:abstractNumId w:val="2"/>
-  </w:num>
-  <w:num w:numId="39" w16cid:durableId="1906212331">
-    <w:abstractNumId w:val="37"/>
-  </w:num>
-  <w:num w:numId="40" w16cid:durableId="709568322">
-    <w:abstractNumId w:val="15"/>
-  </w:num>
-  <w:num w:numId="41" w16cid:durableId="1048726488">
-    <w:abstractNumId w:val="24"/>
+  <w:num w:numId="45" w16cid:durableId="130754096">
+    <w:abstractNumId w:val="18"/>
   </w:num>
 </w:numbering>
 </file>

</xml_diff>

<commit_message>
Data analysis plan and Data to be collected updated
</commit_message>
<xml_diff>
--- a/User Experience Design/Assignament_one/Assignment 1 GITVersion.docx
+++ b/User Experience Design/Assignament_one/Assignment 1 GITVersion.docx
@@ -2049,10 +2049,7 @@
         </w:rPr>
       </w:pPr>
       <w:r>
-        <w:rPr>
-          <w:lang w:val="ru-RU"/>
-        </w:rPr>
-        <w:t>Task completion times</w:t>
+        <w:t>Time spent on task (seconds)</w:t>
       </w:r>
     </w:p>
     <w:p>
@@ -2070,16 +2067,7 @@
         <w:rPr>
           <w:lang w:val="en-US"/>
         </w:rPr>
-        <w:t>Success rates</w:t>
-      </w:r>
-      <w:r>
-        <w:t xml:space="preserve"> </w:t>
-      </w:r>
-      <w:r>
-        <w:rPr>
-          <w:lang w:val="en-US"/>
-        </w:rPr>
-        <w:t>per task (Y/N), assistance required (Y/N)</w:t>
+        <w:t>Task success (passed/partially/unsuccessfully).</w:t>
       </w:r>
     </w:p>
     <w:p>
@@ -2097,7 +2085,58 @@
         <w:rPr>
           <w:lang w:val="en-US"/>
         </w:rPr>
-        <w:t>SUS total score</w:t>
+        <w:t>Number of errors (mi</w:t>
+      </w:r>
+      <w:r>
+        <w:t>s</w:t>
+      </w:r>
+      <w:r>
+        <w:rPr>
+          <w:lang w:val="en-US"/>
+        </w:rPr>
+        <w:t>clicks</w:t>
+      </w:r>
+      <w:r>
+        <w:rPr>
+          <w:lang w:val="en-US"/>
+        </w:rPr>
+        <w:t>, wrong tool selections)</w:t>
+      </w:r>
+    </w:p>
+    <w:p>
+      <w:pPr>
+        <w:pStyle w:val="ListParagraph"/>
+        <w:numPr>
+          <w:ilvl w:val="0"/>
+          <w:numId w:val="15"/>
+        </w:numPr>
+        <w:rPr>
+          <w:lang w:val="en-US"/>
+        </w:rPr>
+      </w:pPr>
+      <w:r>
+        <w:rPr>
+          <w:lang w:val="en-US"/>
+        </w:rPr>
+        <w:t>SUS score (0–100)</w:t>
+      </w:r>
+    </w:p>
+    <w:p>
+      <w:pPr>
+        <w:pStyle w:val="ListParagraph"/>
+        <w:numPr>
+          <w:ilvl w:val="0"/>
+          <w:numId w:val="15"/>
+        </w:numPr>
+        <w:rPr>
+          <w:lang w:val="en-US"/>
+        </w:rPr>
+      </w:pPr>
+      <w:r>
+        <w:rPr>
+          <w:lang w:val="en-US"/>
+        </w:rPr>
+        <w:t>Number of Undo/Redo uses.</w:t>
       </w:r>
     </w:p>
     <w:p>
@@ -2137,45 +2176,67 @@
         <w:rPr>
           <w:lang w:val="en-US"/>
         </w:rPr>
-        <w:t>Post-session inte</w:t>
-      </w:r>
-      <w:r>
-        <w:rPr>
-          <w:lang w:val="en-US"/>
-        </w:rPr>
-        <w:t xml:space="preserve">rview - </w:t>
-      </w:r>
-      <w:r>
-        <w:rPr>
-          <w:i/>
-          <w:iCs/>
-          <w:lang w:val="en-US"/>
-        </w:rPr>
-        <w:t>What was the most confusing?</w:t>
-      </w:r>
-      <w:r>
-        <w:rPr>
-          <w:i/>
-          <w:iCs/>
-          <w:lang w:val="en-US"/>
-        </w:rPr>
-        <w:t xml:space="preserve"> </w:t>
-      </w:r>
-      <w:r>
-        <w:rPr>
-          <w:i/>
-          <w:iCs/>
-          <w:lang w:val="en-US"/>
-        </w:rPr>
-        <w:t>What would you change about the interface</w:t>
-      </w:r>
-      <w:r>
-        <w:rPr>
-          <w:i/>
-          <w:iCs/>
-          <w:lang w:val="en-US"/>
-        </w:rPr>
-        <w:t>?</w:t>
+        <w:t>Audio recordings of thinking out loud (no face)</w:t>
+      </w:r>
+    </w:p>
+    <w:p>
+      <w:pPr>
+        <w:pStyle w:val="ListParagraph"/>
+        <w:numPr>
+          <w:ilvl w:val="0"/>
+          <w:numId w:val="15"/>
+        </w:numPr>
+        <w:rPr>
+          <w:lang w:val="en-US"/>
+        </w:rPr>
+      </w:pPr>
+      <w:r>
+        <w:rPr>
+          <w:lang w:val="en-US"/>
+        </w:rPr>
+        <w:t>Screen recording (video)</w:t>
+      </w:r>
+    </w:p>
+    <w:p>
+      <w:pPr>
+        <w:pStyle w:val="ListParagraph"/>
+        <w:numPr>
+          <w:ilvl w:val="0"/>
+          <w:numId w:val="15"/>
+        </w:numPr>
+        <w:rPr>
+          <w:lang w:val="en-US"/>
+        </w:rPr>
+      </w:pPr>
+      <w:r>
+        <w:rPr>
+          <w:lang w:val="en-US"/>
+        </w:rPr>
+        <w:t>O</w:t>
+      </w:r>
+      <w:r>
+        <w:rPr>
+          <w:lang w:val="en-US"/>
+        </w:rPr>
+        <w:t>bservational notes</w:t>
+      </w:r>
+    </w:p>
+    <w:p>
+      <w:pPr>
+        <w:pStyle w:val="ListParagraph"/>
+        <w:numPr>
+          <w:ilvl w:val="0"/>
+          <w:numId w:val="15"/>
+        </w:numPr>
+        <w:rPr>
+          <w:lang w:val="en-US"/>
+        </w:rPr>
+      </w:pPr>
+      <w:r>
+        <w:rPr>
+          <w:lang w:val="en-US"/>
+        </w:rPr>
+        <w:t>Ongoing comments and responses</w:t>
       </w:r>
     </w:p>
     <w:p>
@@ -2197,7 +2258,15 @@
           <w:bCs/>
           <w:lang w:val="en-US"/>
         </w:rPr>
-        <w:t>Recording</w:t>
+        <w:t>In</w:t>
+      </w:r>
+      <w:r>
+        <w:rPr>
+          <w:b/>
+          <w:bCs/>
+          <w:lang w:val="en-US"/>
+        </w:rPr>
+        <w:t>terview questions</w:t>
       </w:r>
     </w:p>
     <w:p>
@@ -2208,14 +2277,18 @@
           <w:numId w:val="16"/>
         </w:numPr>
         <w:rPr>
-          <w:lang w:val="en-US"/>
-        </w:rPr>
-      </w:pPr>
-      <w:r>
-        <w:rPr>
-          <w:lang w:val="en-US"/>
-        </w:rPr>
-        <w:t>Screen capture + audio per session</w:t>
+          <w:i/>
+          <w:iCs/>
+          <w:lang w:val="en-US"/>
+        </w:rPr>
+      </w:pPr>
+      <w:r>
+        <w:rPr>
+          <w:i/>
+          <w:iCs/>
+          <w:lang w:val="en-US"/>
+        </w:rPr>
+        <w:t>What did you like about Sketchpad?</w:t>
       </w:r>
     </w:p>
     <w:p>
@@ -2226,14 +2299,40 @@
           <w:numId w:val="16"/>
         </w:numPr>
         <w:rPr>
-          <w:lang w:val="en-US"/>
-        </w:rPr>
-      </w:pPr>
-      <w:r>
-        <w:rPr>
-          <w:lang w:val="en-US"/>
-        </w:rPr>
-        <w:t>Signed consent forms</w:t>
+          <w:i/>
+          <w:iCs/>
+          <w:lang w:val="en-US"/>
+        </w:rPr>
+      </w:pPr>
+      <w:r>
+        <w:rPr>
+          <w:i/>
+          <w:iCs/>
+          <w:lang w:val="en-US"/>
+        </w:rPr>
+        <w:t>What did you find annoying or inconvenient?</w:t>
+      </w:r>
+    </w:p>
+    <w:p>
+      <w:pPr>
+        <w:pStyle w:val="ListParagraph"/>
+        <w:numPr>
+          <w:ilvl w:val="0"/>
+          <w:numId w:val="16"/>
+        </w:numPr>
+        <w:rPr>
+          <w:i/>
+          <w:iCs/>
+          <w:lang w:val="en-US"/>
+        </w:rPr>
+      </w:pPr>
+      <w:r>
+        <w:rPr>
+          <w:i/>
+          <w:iCs/>
+          <w:lang w:val="en-US"/>
+        </w:rPr>
+        <w:t>What 1-2 improvements would you suggest?</w:t>
       </w:r>
     </w:p>
     <w:p>
@@ -2262,62 +2361,17 @@
           <w:ilvl w:val="0"/>
           <w:numId w:val="43"/>
         </w:numPr>
-      </w:pPr>
-      <w:r>
-        <w:rPr>
-          <w:b/>
-          <w:bCs/>
-        </w:rPr>
-        <w:t xml:space="preserve">Goal: </w:t>
-      </w:r>
-      <w:r>
-        <w:t>Determine how easy it is for new users to use your selected Sketchpad tools and export images</w:t>
-      </w:r>
-    </w:p>
-    <w:p>
-      <w:pPr>
-        <w:pStyle w:val="ListParagraph"/>
-        <w:numPr>
-          <w:ilvl w:val="0"/>
-          <w:numId w:val="43"/>
-        </w:numPr>
-      </w:pPr>
-      <w:r>
-        <w:rPr>
-          <w:b/>
-          <w:bCs/>
-        </w:rPr>
-        <w:t>Data collected:</w:t>
-      </w:r>
-      <w:r>
-        <w:rPr>
-          <w:b/>
-          <w:bCs/>
-        </w:rPr>
-        <w:t xml:space="preserve"> </w:t>
-      </w:r>
-      <w:r>
-        <w:t>Task logs (success, time, help, errors), screen and audio (thinking out loud), post-task interview quotes, SUS. All data is anonymized.</w:t>
-      </w:r>
-    </w:p>
-    <w:p>
-      <w:pPr>
-        <w:pStyle w:val="ListParagraph"/>
-        <w:numPr>
-          <w:ilvl w:val="0"/>
-          <w:numId w:val="43"/>
-        </w:numPr>
-        <w:rPr>
-          <w:b/>
-          <w:bCs/>
-        </w:rPr>
-      </w:pPr>
-      <w:r>
-        <w:rPr>
-          <w:b/>
-          <w:bCs/>
-        </w:rPr>
-        <w:t>Quantitative analysis (per task):</w:t>
+        <w:rPr>
+          <w:b/>
+          <w:bCs/>
+        </w:rPr>
+      </w:pPr>
+      <w:r>
+        <w:rPr>
+          <w:b/>
+          <w:bCs/>
+        </w:rPr>
+        <w:t>Quantitative analysis</w:t>
       </w:r>
     </w:p>
     <w:p>
@@ -2327,20 +2381,39 @@
           <w:ilvl w:val="0"/>
           <w:numId w:val="42"/>
         </w:numPr>
-        <w:rPr>
-          <w:b/>
-          <w:bCs/>
-        </w:rPr>
-      </w:pPr>
-      <w:r>
-        <w:rPr>
-          <w:b/>
-          <w:bCs/>
-        </w:rPr>
-        <w:t xml:space="preserve">Calculate: </w:t>
-      </w:r>
-      <w:r>
-        <w:t>Success, Help, Median Time, Average Errors, Average SUS.</w:t>
+      </w:pPr>
+      <w:r>
+        <w:t>Calculate for each task: average time, median, standard deviation</w:t>
+      </w:r>
+    </w:p>
+    <w:p>
+      <w:pPr>
+        <w:pStyle w:val="ListParagraph"/>
+        <w:numPr>
+          <w:ilvl w:val="0"/>
+          <w:numId w:val="42"/>
+        </w:numPr>
+      </w:pPr>
+      <w:r>
+        <w:t>Calculate the percentage of successful task completion (task success rate)</w:t>
+      </w:r>
+      <w:r>
+        <w:t xml:space="preserve"> </w:t>
+      </w:r>
+      <w:r>
+        <w:t>If success &lt; 80% - mark as a critical issue</w:t>
+      </w:r>
+    </w:p>
+    <w:p>
+      <w:pPr>
+        <w:pStyle w:val="ListParagraph"/>
+        <w:numPr>
+          <w:ilvl w:val="0"/>
+          <w:numId w:val="42"/>
+        </w:numPr>
+      </w:pPr>
+      <w:r>
+        <w:t>SUS: calculate the final score using the standard procedure (0-100), average and spread</w:t>
       </w:r>
     </w:p>
     <w:p>
@@ -2360,7 +2433,7 @@
           <w:b/>
           <w:bCs/>
         </w:rPr>
-        <w:t>Qualitative analysis:</w:t>
+        <w:t>Qualitative analysis</w:t>
       </w:r>
     </w:p>
     <w:p>
@@ -2372,10 +2445,36 @@
         </w:numPr>
       </w:pPr>
       <w:r>
-        <w:t>Record critical incidents in recordings (long pauses, repeated clicks).</w:t>
-      </w:r>
-    </w:p>
-    <w:p/>
+        <w:t>Record critical incidents in recordings (long pauses, repeated clicks)</w:t>
+      </w:r>
+    </w:p>
+    <w:p>
+      <w:pPr>
+        <w:pStyle w:val="ListParagraph"/>
+        <w:numPr>
+          <w:ilvl w:val="0"/>
+          <w:numId w:val="42"/>
+        </w:numPr>
+      </w:pPr>
+      <w:r>
+        <w:t>Transcribe short excerpts (main comments and difficulties)</w:t>
+      </w:r>
+    </w:p>
+    <w:p>
+      <w:pPr>
+        <w:pStyle w:val="ListParagraph"/>
+        <w:numPr>
+          <w:ilvl w:val="0"/>
+          <w:numId w:val="42"/>
+        </w:numPr>
+      </w:pPr>
+      <w:r>
+        <w:t>For key issues, assign a severity rating on a three-level scale: high/medium/</w:t>
+      </w:r>
+      <w:r>
+        <w:t>low</w:t>
+      </w:r>
+    </w:p>
     <w:p>
       <w:pPr>
         <w:rPr>
@@ -8226,6 +8325,7 @@
   <w:style w:type="character" w:default="1" w:styleId="DefaultParagraphFont">
     <w:name w:val="Default Paragraph Font"/>
     <w:uiPriority w:val="1"/>
+    <w:semiHidden/>
     <w:unhideWhenUsed/>
   </w:style>
   <w:style w:type="table" w:default="1" w:styleId="TableNormal">
@@ -8882,4 +8982,16 @@
     </a:ext>
   </a:extLst>
 </a:theme>
+</file>
+
+<file path=customXml/item1.xml><?xml version="1.0" encoding="utf-8"?>
+<b:Sources xmlns:b="http://schemas.openxmlformats.org/officeDocument/2006/bibliography" xmlns="http://schemas.openxmlformats.org/officeDocument/2006/bibliography" SelectedStyle="\APASixthEditionOfficeOnline.xsl" StyleName="APA" Version="6"/>
+</file>
+
+<file path=customXml/itemProps1.xml><?xml version="1.0" encoding="utf-8"?>
+<ds:datastoreItem xmlns:ds="http://schemas.openxmlformats.org/officeDocument/2006/customXml" ds:itemID="{72910BA6-233B-4F0A-835D-D70987E1FAED}">
+  <ds:schemaRefs>
+    <ds:schemaRef ds:uri="http://schemas.openxmlformats.org/officeDocument/2006/bibliography"/>
+  </ds:schemaRefs>
+</ds:datastoreItem>
 </file>
</xml_diff>

<commit_message>
Part 4 10 headers
</commit_message>
<xml_diff>
--- a/User Experience Design/Assignament_one/Assignment 1 GITVersion.docx
+++ b/User Experience Design/Assignament_one/Assignment 1 GITVersion.docx
@@ -2748,7 +2748,207 @@
         <w:t>Heuristic evaluation</w:t>
       </w:r>
     </w:p>
-    <w:p/>
+    <w:p>
+      <w:pPr>
+        <w:rPr>
+          <w:b/>
+          <w:bCs/>
+          <w:sz w:val="28"/>
+          <w:szCs w:val="28"/>
+          <w:lang w:val="ru-RU"/>
+        </w:rPr>
+      </w:pPr>
+      <w:r>
+        <w:rPr>
+          <w:b/>
+          <w:bCs/>
+          <w:sz w:val="28"/>
+          <w:szCs w:val="28"/>
+        </w:rPr>
+        <w:t>Visibility of system status</w:t>
+      </w:r>
+    </w:p>
+    <w:p>
+      <w:pPr>
+        <w:rPr>
+          <w:b/>
+          <w:bCs/>
+          <w:sz w:val="28"/>
+          <w:szCs w:val="28"/>
+          <w:lang w:val="ru-RU"/>
+        </w:rPr>
+      </w:pPr>
+      <w:r>
+        <w:rPr>
+          <w:b/>
+          <w:bCs/>
+          <w:sz w:val="28"/>
+          <w:szCs w:val="28"/>
+        </w:rPr>
+        <w:t>Match between system and the real world</w:t>
+      </w:r>
+    </w:p>
+    <w:p>
+      <w:pPr>
+        <w:rPr>
+          <w:b/>
+          <w:bCs/>
+          <w:sz w:val="28"/>
+          <w:szCs w:val="28"/>
+          <w:lang w:val="ru-RU"/>
+        </w:rPr>
+      </w:pPr>
+      <w:r>
+        <w:rPr>
+          <w:b/>
+          <w:bCs/>
+          <w:sz w:val="28"/>
+          <w:szCs w:val="28"/>
+        </w:rPr>
+        <w:t>User control and freedom</w:t>
+      </w:r>
+    </w:p>
+    <w:p>
+      <w:pPr>
+        <w:rPr>
+          <w:b/>
+          <w:bCs/>
+          <w:sz w:val="28"/>
+          <w:szCs w:val="28"/>
+          <w:lang w:val="ru-RU"/>
+        </w:rPr>
+      </w:pPr>
+      <w:r>
+        <w:rPr>
+          <w:b/>
+          <w:bCs/>
+          <w:sz w:val="28"/>
+          <w:szCs w:val="28"/>
+        </w:rPr>
+        <w:t>Consistency and standards</w:t>
+      </w:r>
+    </w:p>
+    <w:p>
+      <w:pPr>
+        <w:rPr>
+          <w:b/>
+          <w:bCs/>
+          <w:sz w:val="28"/>
+          <w:szCs w:val="28"/>
+          <w:lang w:val="ru-RU"/>
+        </w:rPr>
+      </w:pPr>
+      <w:r>
+        <w:rPr>
+          <w:b/>
+          <w:bCs/>
+          <w:sz w:val="28"/>
+          <w:szCs w:val="28"/>
+        </w:rPr>
+        <w:lastRenderedPageBreak/>
+        <w:t>Error prevention</w:t>
+      </w:r>
+    </w:p>
+    <w:p>
+      <w:pPr>
+        <w:rPr>
+          <w:b/>
+          <w:bCs/>
+          <w:sz w:val="28"/>
+          <w:szCs w:val="28"/>
+          <w:lang w:val="ru-RU"/>
+        </w:rPr>
+      </w:pPr>
+      <w:r>
+        <w:rPr>
+          <w:b/>
+          <w:bCs/>
+          <w:sz w:val="28"/>
+          <w:szCs w:val="28"/>
+        </w:rPr>
+        <w:t>Recognition rather than recall</w:t>
+      </w:r>
+    </w:p>
+    <w:p>
+      <w:pPr>
+        <w:rPr>
+          <w:b/>
+          <w:bCs/>
+          <w:sz w:val="28"/>
+          <w:szCs w:val="28"/>
+          <w:lang w:val="ru-RU"/>
+        </w:rPr>
+      </w:pPr>
+      <w:r>
+        <w:rPr>
+          <w:b/>
+          <w:bCs/>
+          <w:sz w:val="28"/>
+          <w:szCs w:val="28"/>
+        </w:rPr>
+        <w:t>Flexibility and efficiency of use</w:t>
+      </w:r>
+    </w:p>
+    <w:p>
+      <w:pPr>
+        <w:rPr>
+          <w:b/>
+          <w:bCs/>
+          <w:sz w:val="28"/>
+          <w:szCs w:val="28"/>
+          <w:lang w:val="ru-RU"/>
+        </w:rPr>
+      </w:pPr>
+      <w:r>
+        <w:rPr>
+          <w:b/>
+          <w:bCs/>
+          <w:sz w:val="28"/>
+          <w:szCs w:val="28"/>
+        </w:rPr>
+        <w:t>Aesthetic and minimalist design</w:t>
+      </w:r>
+    </w:p>
+    <w:p>
+      <w:pPr>
+        <w:rPr>
+          <w:b/>
+          <w:bCs/>
+          <w:sz w:val="28"/>
+          <w:szCs w:val="28"/>
+          <w:lang w:val="ru-RU"/>
+        </w:rPr>
+      </w:pPr>
+      <w:r>
+        <w:rPr>
+          <w:b/>
+          <w:bCs/>
+          <w:sz w:val="28"/>
+          <w:szCs w:val="28"/>
+        </w:rPr>
+        <w:t>Help users recognize, diagnose, and recover from errors</w:t>
+      </w:r>
+    </w:p>
+    <w:p>
+      <w:pPr>
+        <w:rPr>
+          <w:b/>
+          <w:bCs/>
+          <w:sz w:val="28"/>
+          <w:szCs w:val="28"/>
+          <w:lang w:val="ru-RU"/>
+        </w:rPr>
+      </w:pPr>
+      <w:r>
+        <w:rPr>
+          <w:b/>
+          <w:bCs/>
+          <w:sz w:val="28"/>
+          <w:szCs w:val="28"/>
+        </w:rPr>
+        <w:t>Help and documentation</w:t>
+      </w:r>
+    </w:p>
     <w:sectPr>
       <w:pgSz w:w="11906" w:h="16838"/>
       <w:pgMar w:top="1440" w:right="1440" w:bottom="1440" w:left="1440" w:header="708" w:footer="708" w:gutter="0"/>
@@ -8711,7 +8911,6 @@
   <w:style w:type="character" w:default="1" w:styleId="DefaultParagraphFont">
     <w:name w:val="Default Paragraph Font"/>
     <w:uiPriority w:val="1"/>
-    <w:semiHidden/>
     <w:unhideWhenUsed/>
   </w:style>
   <w:style w:type="table" w:default="1" w:styleId="TableNormal">

</xml_diff>